<commit_message>
Rajout "connection par session admin"
</commit_message>
<xml_diff>
--- a/Document Architecture et Conception_complété.docx
+++ b/Document Architecture et Conception_complété.docx
@@ -635,35 +635,24 @@
       <w:r>
         <w:rPr>
           <w:rFonts w:asciiTheme="majorHAnsi" w:hAnsiTheme="majorHAnsi"/>
-          <w:sz w:val="28"/>
-          <w:szCs w:val="28"/>
-        </w:rPr>
-        <w:t>4. Diagramme des cas d’utilisation</w:t>
-      </w:r>
-    </w:p>
-    <w:p>
-      <w:pPr>
-        <w:pStyle w:val="Titre1"/>
-        <w:rPr>
-          <w:rFonts w:asciiTheme="majorHAnsi" w:hAnsiTheme="majorHAnsi"/>
-          <w:b w:val="0"/>
-          <w:sz w:val="28"/>
-          <w:szCs w:val="28"/>
-        </w:rPr>
-      </w:pPr>
-      <w:r>
-        <w:rPr>
-          <w:rFonts w:asciiTheme="majorHAnsi" w:hAnsiTheme="majorHAnsi"/>
           <w:b w:val="0"/>
           <w:noProof/>
           <w:sz w:val="28"/>
           <w:szCs w:val="28"/>
         </w:rPr>
         <w:drawing>
-          <wp:inline distT="0" distB="0" distL="0" distR="0" wp14:anchorId="2C00AC22" wp14:editId="30D8505F">
-            <wp:extent cx="5760720" cy="3124200"/>
+          <wp:anchor distT="0" distB="0" distL="114300" distR="114300" simplePos="0" relativeHeight="251658240" behindDoc="0" locked="0" layoutInCell="1" allowOverlap="1" wp14:anchorId="3D005897" wp14:editId="5153782A">
+            <wp:simplePos x="0" y="0"/>
+            <wp:positionH relativeFrom="column">
+              <wp:posOffset>-259080</wp:posOffset>
+            </wp:positionH>
+            <wp:positionV relativeFrom="paragraph">
+              <wp:posOffset>692150</wp:posOffset>
+            </wp:positionV>
+            <wp:extent cx="6557645" cy="3585845"/>
             <wp:effectExtent l="0" t="0" r="0" b="0"/>
-            <wp:docPr id="2" name="Image 2"/>
+            <wp:wrapTopAndBottom/>
+            <wp:docPr id="3" name="Image 3"/>
             <wp:cNvGraphicFramePr>
               <a:graphicFrameLocks xmlns:a="http://schemas.openxmlformats.org/drawingml/2006/main" noChangeAspect="1"/>
             </wp:cNvGraphicFramePr>
@@ -671,7 +660,7 @@
               <a:graphicData uri="http://schemas.openxmlformats.org/drawingml/2006/picture">
                 <pic:pic xmlns:pic="http://schemas.openxmlformats.org/drawingml/2006/picture">
                   <pic:nvPicPr>
-                    <pic:cNvPr id="0" name="Use case 1.png"/>
+                    <pic:cNvPr id="0" name="Use case 1(1).png"/>
                     <pic:cNvPicPr/>
                   </pic:nvPicPr>
                   <pic:blipFill>
@@ -689,7 +678,7 @@
                   <pic:spPr>
                     <a:xfrm>
                       <a:off x="0" y="0"/>
-                      <a:ext cx="5760720" cy="3124200"/>
+                      <a:ext cx="6557645" cy="3585845"/>
                     </a:xfrm>
                     <a:prstGeom prst="rect">
                       <a:avLst/>
@@ -698,8 +687,22 @@
                 </pic:pic>
               </a:graphicData>
             </a:graphic>
-          </wp:inline>
+            <wp14:sizeRelH relativeFrom="page">
+              <wp14:pctWidth>0</wp14:pctWidth>
+            </wp14:sizeRelH>
+            <wp14:sizeRelV relativeFrom="page">
+              <wp14:pctHeight>0</wp14:pctHeight>
+            </wp14:sizeRelV>
+          </wp:anchor>
         </w:drawing>
+      </w:r>
+      <w:r>
+        <w:rPr>
+          <w:rFonts w:asciiTheme="majorHAnsi" w:hAnsiTheme="majorHAnsi"/>
+          <w:sz w:val="28"/>
+          <w:szCs w:val="28"/>
+        </w:rPr>
+        <w:t>4. Diagramme des cas d’utilisation</w:t>
       </w:r>
     </w:p>
     <w:p>
@@ -857,7 +860,35 @@
           <w:sz w:val="24"/>
           <w:szCs w:val="24"/>
         </w:rPr>
-        <w:t>CU-07 : Ajouter un cours</w:t>
+        <w:lastRenderedPageBreak/>
+        <w:t>CU-07 : Ajouter</w:t>
+      </w:r>
+      <w:r>
+        <w:rPr>
+          <w:rFonts w:asciiTheme="majorHAnsi" w:hAnsiTheme="majorHAnsi"/>
+          <w:b w:val="0"/>
+          <w:sz w:val="24"/>
+          <w:szCs w:val="24"/>
+        </w:rPr>
+        <w:t>/modifier</w:t>
+      </w:r>
+      <w:r>
+        <w:rPr>
+          <w:rFonts w:asciiTheme="majorHAnsi" w:hAnsiTheme="majorHAnsi"/>
+          <w:b w:val="0"/>
+          <w:sz w:val="24"/>
+          <w:szCs w:val="24"/>
+        </w:rPr>
+        <w:t xml:space="preserve"> un cours</w:t>
+      </w:r>
+      <w:r>
+        <w:rPr>
+          <w:rFonts w:asciiTheme="majorHAnsi" w:hAnsiTheme="majorHAnsi"/>
+          <w:b w:val="0"/>
+          <w:sz w:val="24"/>
+          <w:szCs w:val="24"/>
+        </w:rPr>
+        <w:t xml:space="preserve"> </w:t>
       </w:r>
     </w:p>
     <w:p>
@@ -877,7 +908,6 @@
           <w:sz w:val="24"/>
           <w:szCs w:val="24"/>
         </w:rPr>
-        <w:lastRenderedPageBreak/>
         <w:t>CU-08 : Répondre au demande de cours Premium</w:t>
       </w:r>
     </w:p>
@@ -944,16 +974,6 @@
     <w:p>
       <w:pPr>
         <w:pStyle w:val="Titre1"/>
-        <w:rPr>
-          <w:rFonts w:asciiTheme="majorHAnsi" w:hAnsiTheme="majorHAnsi"/>
-          <w:sz w:val="28"/>
-          <w:szCs w:val="28"/>
-        </w:rPr>
-      </w:pPr>
-    </w:p>
-    <w:p>
-      <w:pPr>
-        <w:spacing w:line="240" w:lineRule="auto"/>
         <w:rPr>
           <w:rFonts w:asciiTheme="majorHAnsi" w:hAnsiTheme="majorHAnsi"/>
           <w:sz w:val="28"/>
@@ -7493,16 +7513,6 @@
         </w:rPr>
       </w:pPr>
     </w:p>
-    <w:p>
-      <w:pPr>
-        <w:spacing w:line="240" w:lineRule="auto"/>
-        <w:rPr>
-          <w:rFonts w:asciiTheme="majorHAnsi" w:hAnsiTheme="majorHAnsi"/>
-          <w:sz w:val="28"/>
-          <w:szCs w:val="28"/>
-        </w:rPr>
-      </w:pPr>
-    </w:p>
     <w:tbl>
       <w:tblPr>
         <w:tblW w:w="9390" w:type="dxa"/>
@@ -7563,6 +7573,7 @@
                 <w:szCs w:val="20"/>
                 <w:lang w:eastAsia="fr-FR"/>
               </w:rPr>
+              <w:lastRenderedPageBreak/>
               <w:t>ID</w:t>
             </w:r>
           </w:p>
@@ -8850,7 +8861,6 @@
                 <w:szCs w:val="20"/>
                 <w:lang w:eastAsia="fr-FR"/>
               </w:rPr>
-              <w:lastRenderedPageBreak/>
               <w:t>aaaa</w:t>
             </w:r>
             <w:proofErr w:type="spellEnd"/>
@@ -8888,7 +8898,6 @@
                 <w:szCs w:val="20"/>
                 <w:lang w:eastAsia="fr-FR"/>
               </w:rPr>
-              <w:lastRenderedPageBreak/>
               <w:t>V0.0</w:t>
             </w:r>
           </w:p>
@@ -8982,8 +8991,8 @@
         <w:gridCol w:w="1250"/>
         <w:gridCol w:w="732"/>
         <w:gridCol w:w="686"/>
-        <w:gridCol w:w="747"/>
-        <w:gridCol w:w="2713"/>
+        <w:gridCol w:w="838"/>
+        <w:gridCol w:w="2622"/>
         <w:gridCol w:w="549"/>
         <w:gridCol w:w="1036"/>
         <w:gridCol w:w="1235"/>
@@ -9019,6 +9028,7 @@
                 <w:szCs w:val="20"/>
                 <w:lang w:eastAsia="fr-FR"/>
               </w:rPr>
+              <w:lastRenderedPageBreak/>
               <w:t>ID</w:t>
             </w:r>
           </w:p>
@@ -9054,7 +9064,7 @@
         </w:tc>
         <w:tc>
           <w:tcPr>
-            <w:tcW w:w="1433" w:type="dxa"/>
+            <w:tcW w:w="1524" w:type="dxa"/>
             <w:gridSpan w:val="2"/>
             <w:shd w:val="clear" w:color="auto" w:fill="D9D9D9"/>
             <w:vAlign w:val="center"/>
@@ -9081,11 +9091,22 @@
               </w:rPr>
               <w:t>Ajout d’un cours</w:t>
             </w:r>
-          </w:p>
-        </w:tc>
-        <w:tc>
-          <w:tcPr>
-            <w:tcW w:w="3262" w:type="dxa"/>
+            <w:r>
+              <w:rPr>
+                <w:rFonts w:ascii="Cambria" w:eastAsia="Times New Roman" w:hAnsi="Cambria" w:cs="Times New Roman"/>
+                <w:b/>
+                <w:bCs/>
+                <w:sz w:val="20"/>
+                <w:szCs w:val="20"/>
+                <w:lang w:eastAsia="fr-FR"/>
+              </w:rPr>
+              <w:t xml:space="preserve"> ou modification d’un cours</w:t>
+            </w:r>
+          </w:p>
+        </w:tc>
+        <w:tc>
+          <w:tcPr>
+            <w:tcW w:w="3171" w:type="dxa"/>
             <w:gridSpan w:val="2"/>
             <w:shd w:val="clear" w:color="auto" w:fill="D9D9D9"/>
             <w:vAlign w:val="center"/>
@@ -9109,7 +9130,27 @@
                 <w:szCs w:val="20"/>
                 <w:lang w:eastAsia="fr-FR"/>
               </w:rPr>
-              <w:t>AJOUTER UN COURS</w:t>
+              <w:t>AJOUTER</w:t>
+            </w:r>
+            <w:r>
+              <w:rPr>
+                <w:rFonts w:ascii="Cambria" w:eastAsia="Times New Roman" w:hAnsi="Cambria" w:cs="Times New Roman"/>
+                <w:color w:val="FF0000"/>
+                <w:sz w:val="20"/>
+                <w:szCs w:val="20"/>
+                <w:lang w:eastAsia="fr-FR"/>
+              </w:rPr>
+              <w:t>/MODIFIER</w:t>
+            </w:r>
+            <w:r>
+              <w:rPr>
+                <w:rFonts w:ascii="Cambria" w:eastAsia="Times New Roman" w:hAnsi="Cambria" w:cs="Times New Roman"/>
+                <w:color w:val="FF0000"/>
+                <w:sz w:val="20"/>
+                <w:szCs w:val="20"/>
+                <w:lang w:eastAsia="fr-FR"/>
+              </w:rPr>
+              <w:t xml:space="preserve"> UN COURS</w:t>
             </w:r>
           </w:p>
         </w:tc>
@@ -9448,10 +9489,20 @@
                 <w:rFonts w:ascii="Cambria" w:eastAsia="Times New Roman" w:hAnsi="Cambria" w:cs="Times New Roman"/>
                 <w:sz w:val="20"/>
                 <w:szCs w:val="20"/>
+                <w:lang w:val="en-US" w:eastAsia="fr-FR"/>
+              </w:rPr>
+            </w:pPr>
+            <w:proofErr w:type="spellStart"/>
+            <w:r>
+              <w:rPr>
+                <w:rFonts w:ascii="Cambria" w:eastAsia="Times New Roman" w:hAnsi="Cambria" w:cs="Calibri"/>
+                <w:sz w:val="20"/>
+                <w:szCs w:val="20"/>
                 <w:lang w:val="fr-CA" w:eastAsia="fr-FR"/>
               </w:rPr>
-            </w:pPr>
-            <w:proofErr w:type="spellStart"/>
+              <w:t>Pré-condition</w:t>
+            </w:r>
+            <w:proofErr w:type="spellEnd"/>
             <w:r>
               <w:rPr>
                 <w:rFonts w:ascii="Cambria" w:eastAsia="Times New Roman" w:hAnsi="Cambria" w:cs="Calibri"/>
@@ -9459,9 +9510,8 @@
                 <w:szCs w:val="20"/>
                 <w:lang w:val="fr-CA" w:eastAsia="fr-FR"/>
               </w:rPr>
-              <w:t>Pré-condition</w:t>
-            </w:r>
-            <w:proofErr w:type="spellEnd"/>
+              <w:t xml:space="preserve"> </w:t>
+            </w:r>
             <w:r>
               <w:rPr>
                 <w:rFonts w:ascii="Cambria" w:eastAsia="Times New Roman" w:hAnsi="Cambria" w:cs="Calibri"/>
@@ -9469,7 +9519,16 @@
                 <w:szCs w:val="20"/>
                 <w:lang w:val="fr-CA" w:eastAsia="fr-FR"/>
               </w:rPr>
-              <w:t xml:space="preserve"> 1.</w:t>
+              <w:t>1</w:t>
+            </w:r>
+            <w:r>
+              <w:rPr>
+                <w:rFonts w:ascii="Cambria" w:eastAsia="Times New Roman" w:hAnsi="Cambria" w:cs="Calibri"/>
+                <w:sz w:val="20"/>
+                <w:szCs w:val="20"/>
+                <w:lang w:val="fr-CA" w:eastAsia="fr-FR"/>
+              </w:rPr>
+              <w:t>.</w:t>
             </w:r>
           </w:p>
         </w:tc>
@@ -9496,7 +9555,7 @@
                 <w:szCs w:val="20"/>
                 <w:lang w:eastAsia="fr-FR"/>
               </w:rPr>
-              <w:t>Le cours ne soit pas déjà présent</w:t>
+              <w:t xml:space="preserve">L’administrateur s’est connecté via une session admin. </w:t>
             </w:r>
           </w:p>
         </w:tc>
@@ -9510,16 +9569,15 @@
           <w:tcPr>
             <w:tcW w:w="2424" w:type="dxa"/>
             <w:gridSpan w:val="3"/>
-            <w:hideMark/>
-          </w:tcPr>
-          <w:p>
-            <w:pPr>
-              <w:spacing w:before="100" w:beforeAutospacing="1" w:after="119" w:line="238" w:lineRule="atLeast"/>
-              <w:rPr>
-                <w:rFonts w:ascii="Cambria" w:eastAsia="Times New Roman" w:hAnsi="Cambria" w:cs="Times New Roman"/>
-                <w:sz w:val="20"/>
-                <w:szCs w:val="20"/>
-                <w:lang w:val="en-US" w:eastAsia="fr-FR"/>
+          </w:tcPr>
+          <w:p>
+            <w:pPr>
+              <w:spacing w:before="100" w:beforeAutospacing="1" w:after="119" w:line="238" w:lineRule="atLeast"/>
+              <w:rPr>
+                <w:rFonts w:ascii="Cambria" w:eastAsia="Times New Roman" w:hAnsi="Cambria" w:cs="Calibri"/>
+                <w:sz w:val="20"/>
+                <w:szCs w:val="20"/>
+                <w:lang w:val="fr-CA" w:eastAsia="fr-FR"/>
               </w:rPr>
             </w:pPr>
             <w:proofErr w:type="spellStart"/>
@@ -9540,16 +9598,7 @@
                 <w:szCs w:val="20"/>
                 <w:lang w:val="fr-CA" w:eastAsia="fr-FR"/>
               </w:rPr>
-              <w:t xml:space="preserve"> 2</w:t>
-            </w:r>
-            <w:r>
-              <w:rPr>
-                <w:rFonts w:ascii="Cambria" w:eastAsia="Times New Roman" w:hAnsi="Cambria" w:cs="Calibri"/>
-                <w:sz w:val="20"/>
-                <w:szCs w:val="20"/>
-                <w:lang w:val="fr-CA" w:eastAsia="fr-FR"/>
-              </w:rPr>
-              <w:t>.</w:t>
+              <w:t xml:space="preserve"> 2.</w:t>
             </w:r>
           </w:p>
         </w:tc>
@@ -9557,7 +9606,6 @@
           <w:tcPr>
             <w:tcW w:w="6966" w:type="dxa"/>
             <w:gridSpan w:val="6"/>
-            <w:hideMark/>
           </w:tcPr>
           <w:p>
             <w:pPr>
@@ -9569,6 +9617,24 @@
                 <w:lang w:eastAsia="fr-FR"/>
               </w:rPr>
             </w:pPr>
+            <w:r>
+              <w:rPr>
+                <w:rFonts w:ascii="Cambria" w:eastAsia="Times New Roman" w:hAnsi="Cambria" w:cs="Times New Roman"/>
+                <w:sz w:val="20"/>
+                <w:szCs w:val="20"/>
+                <w:lang w:eastAsia="fr-FR"/>
+              </w:rPr>
+              <w:t xml:space="preserve">Il est sur la page </w:t>
+            </w:r>
+            <w:r>
+              <w:rPr>
+                <w:rFonts w:ascii="Cambria" w:eastAsia="Times New Roman" w:hAnsi="Cambria" w:cs="Times New Roman"/>
+                <w:sz w:val="20"/>
+                <w:szCs w:val="20"/>
+                <w:lang w:eastAsia="fr-FR"/>
+              </w:rPr>
+              <w:t>pour ajouter et modifier les cours.</w:t>
+            </w:r>
           </w:p>
         </w:tc>
       </w:tr>
@@ -9591,7 +9657,7 @@
                 <w:rFonts w:ascii="Cambria" w:eastAsia="Times New Roman" w:hAnsi="Cambria" w:cs="Times New Roman"/>
                 <w:sz w:val="20"/>
                 <w:szCs w:val="20"/>
-                <w:lang w:val="en-US" w:eastAsia="fr-FR"/>
+                <w:lang w:eastAsia="fr-FR"/>
               </w:rPr>
             </w:pPr>
             <w:r>
@@ -9601,7 +9667,7 @@
                 <w:bCs/>
                 <w:sz w:val="20"/>
                 <w:szCs w:val="20"/>
-                <w:lang w:val="en-US" w:eastAsia="fr-FR"/>
+                <w:lang w:eastAsia="fr-FR"/>
               </w:rPr>
               <w:t>Post-condition(s)</w:t>
             </w:r>
@@ -9646,7 +9712,7 @@
                 <w:rFonts w:ascii="Cambria" w:eastAsia="Times New Roman" w:hAnsi="Cambria" w:cs="Times New Roman"/>
                 <w:sz w:val="20"/>
                 <w:szCs w:val="20"/>
-                <w:lang w:val="en-US" w:eastAsia="fr-FR"/>
+                <w:lang w:eastAsia="fr-FR"/>
               </w:rPr>
             </w:pPr>
             <w:r>
@@ -9684,6 +9750,15 @@
                 <w:lang w:eastAsia="fr-FR"/>
               </w:rPr>
               <w:t>Un cours est ajouté à la liste des cours</w:t>
+            </w:r>
+            <w:r>
+              <w:rPr>
+                <w:rFonts w:ascii="Cambria" w:eastAsia="Times New Roman" w:hAnsi="Cambria" w:cs="Times New Roman"/>
+                <w:sz w:val="20"/>
+                <w:szCs w:val="20"/>
+                <w:lang w:eastAsia="fr-FR"/>
+              </w:rPr>
+              <w:t>, ou modifié.</w:t>
             </w:r>
           </w:p>
         </w:tc>
@@ -9717,9 +9792,9 @@
                 <w:bCs/>
                 <w:sz w:val="20"/>
                 <w:szCs w:val="20"/>
-                <w:lang w:val="en-US" w:eastAsia="fr-FR"/>
-              </w:rPr>
-              <w:t xml:space="preserve">Flux </w:t>
+                <w:lang w:eastAsia="fr-FR"/>
+              </w:rPr>
+              <w:t>Flux d’</w:t>
             </w:r>
             <w:proofErr w:type="spellStart"/>
             <w:r>
@@ -9729,9 +9804,20 @@
                 <w:bCs/>
                 <w:sz w:val="20"/>
                 <w:szCs w:val="20"/>
+                <w:lang w:eastAsia="fr-FR"/>
+              </w:rPr>
+              <w:t>évèn</w:t>
+            </w:r>
+            <w:r>
+              <w:rPr>
+                <w:rFonts w:ascii="Cambria" w:eastAsia="Times New Roman" w:hAnsi="Cambria" w:cs="Calibri"/>
+                <w:b/>
+                <w:bCs/>
+                <w:sz w:val="20"/>
+                <w:szCs w:val="20"/>
                 <w:lang w:val="en-US" w:eastAsia="fr-FR"/>
               </w:rPr>
-              <w:t>d’évènements</w:t>
+              <w:t>ements</w:t>
             </w:r>
             <w:proofErr w:type="spellEnd"/>
           </w:p>
@@ -9796,7 +9882,76 @@
                 <w:szCs w:val="24"/>
                 <w:lang w:eastAsia="fr-FR"/>
               </w:rPr>
-              <w:t>L’administrateur clique sur « Rajouter un cours »</w:t>
+              <w:t xml:space="preserve">L’administrateur </w:t>
+            </w:r>
+            <w:r>
+              <w:rPr>
+                <w:rFonts w:ascii="Cambria" w:eastAsia="Times New Roman" w:hAnsi="Cambria" w:cs="Times New Roman"/>
+                <w:sz w:val="24"/>
+                <w:szCs w:val="24"/>
+                <w:lang w:eastAsia="fr-FR"/>
+              </w:rPr>
+              <w:t xml:space="preserve">a le choix entre </w:t>
+            </w:r>
+            <w:r>
+              <w:rPr>
+                <w:rFonts w:ascii="Cambria" w:eastAsia="Times New Roman" w:hAnsi="Cambria" w:cs="Times New Roman"/>
+                <w:sz w:val="24"/>
+                <w:szCs w:val="24"/>
+                <w:lang w:eastAsia="fr-FR"/>
+              </w:rPr>
+              <w:t>clique</w:t>
+            </w:r>
+            <w:r>
+              <w:rPr>
+                <w:rFonts w:ascii="Cambria" w:eastAsia="Times New Roman" w:hAnsi="Cambria" w:cs="Times New Roman"/>
+                <w:sz w:val="24"/>
+                <w:szCs w:val="24"/>
+                <w:lang w:eastAsia="fr-FR"/>
+              </w:rPr>
+              <w:t>r</w:t>
+            </w:r>
+            <w:r>
+              <w:rPr>
+                <w:rFonts w:ascii="Cambria" w:eastAsia="Times New Roman" w:hAnsi="Cambria" w:cs="Times New Roman"/>
+                <w:sz w:val="24"/>
+                <w:szCs w:val="24"/>
+                <w:lang w:eastAsia="fr-FR"/>
+              </w:rPr>
+              <w:t xml:space="preserve"> sur « Rajouter un cours »</w:t>
+            </w:r>
+            <w:r>
+              <w:rPr>
+                <w:rFonts w:ascii="Cambria" w:eastAsia="Times New Roman" w:hAnsi="Cambria" w:cs="Times New Roman"/>
+                <w:sz w:val="24"/>
+                <w:szCs w:val="24"/>
+                <w:lang w:eastAsia="fr-FR"/>
+              </w:rPr>
+              <w:t xml:space="preserve"> ou « Modification cours »</w:t>
+            </w:r>
+          </w:p>
+          <w:p>
+            <w:pPr>
+              <w:numPr>
+                <w:ilvl w:val="0"/>
+                <w:numId w:val="21"/>
+              </w:numPr>
+              <w:spacing w:beforeAutospacing="1" w:after="0" w:afterAutospacing="1" w:line="240" w:lineRule="auto"/>
+              <w:rPr>
+                <w:rFonts w:ascii="Cambria" w:eastAsia="Times New Roman" w:hAnsi="Cambria" w:cs="Times New Roman"/>
+                <w:sz w:val="24"/>
+                <w:szCs w:val="24"/>
+                <w:lang w:eastAsia="fr-FR"/>
+              </w:rPr>
+            </w:pPr>
+            <w:r>
+              <w:rPr>
+                <w:rFonts w:ascii="Cambria" w:eastAsia="Times New Roman" w:hAnsi="Cambria" w:cs="Times New Roman"/>
+                <w:sz w:val="24"/>
+                <w:szCs w:val="24"/>
+                <w:lang w:eastAsia="fr-FR"/>
+              </w:rPr>
+              <w:t>Il clique sur « Rajouter un cours »</w:t>
             </w:r>
           </w:p>
           <w:p>
@@ -9877,8 +10032,30 @@
                 <w:szCs w:val="20"/>
                 <w:lang w:val="fr-CA" w:eastAsia="fr-FR"/>
               </w:rPr>
-              <w:t>Flux alternatif 1 : Titre</w:t>
-            </w:r>
+              <w:t xml:space="preserve">Flux alternatif 1 : Modification </w:t>
+            </w:r>
+            <w:proofErr w:type="gramStart"/>
+            <w:r>
+              <w:rPr>
+                <w:rFonts w:ascii="Cambria" w:eastAsia="Times New Roman" w:hAnsi="Cambria" w:cs="Calibri"/>
+                <w:sz w:val="20"/>
+                <w:szCs w:val="20"/>
+                <w:lang w:val="fr-CA" w:eastAsia="fr-FR"/>
+              </w:rPr>
+              <w:t>co</w:t>
+            </w:r>
+            <w:bookmarkStart w:id="2" w:name="_GoBack"/>
+            <w:bookmarkEnd w:id="2"/>
+            <w:r>
+              <w:rPr>
+                <w:rFonts w:ascii="Cambria" w:eastAsia="Times New Roman" w:hAnsi="Cambria" w:cs="Calibri"/>
+                <w:sz w:val="20"/>
+                <w:szCs w:val="20"/>
+                <w:lang w:val="fr-CA" w:eastAsia="fr-FR"/>
+              </w:rPr>
+              <w:t>urs</w:t>
+            </w:r>
+            <w:proofErr w:type="gramEnd"/>
           </w:p>
           <w:p>
             <w:pPr>
@@ -9912,6 +10089,15 @@
                 <w:lang w:eastAsia="fr-FR"/>
               </w:rPr>
             </w:pPr>
+            <w:r>
+              <w:rPr>
+                <w:rFonts w:ascii="Cambria" w:eastAsia="Times New Roman" w:hAnsi="Cambria" w:cs="Times New Roman"/>
+                <w:sz w:val="24"/>
+                <w:szCs w:val="24"/>
+                <w:lang w:eastAsia="fr-FR"/>
+              </w:rPr>
+              <w:t>Il clique sur « modification cours »</w:t>
+            </w:r>
           </w:p>
           <w:p>
             <w:pPr>
@@ -9927,6 +10113,39 @@
                 <w:lang w:eastAsia="fr-FR"/>
               </w:rPr>
             </w:pPr>
+            <w:r>
+              <w:rPr>
+                <w:rFonts w:ascii="Cambria" w:eastAsia="Times New Roman" w:hAnsi="Cambria" w:cs="Times New Roman"/>
+                <w:sz w:val="24"/>
+                <w:szCs w:val="24"/>
+                <w:lang w:eastAsia="fr-FR"/>
+              </w:rPr>
+              <w:t>Il modifie le cours</w:t>
+            </w:r>
+          </w:p>
+          <w:p>
+            <w:pPr>
+              <w:numPr>
+                <w:ilvl w:val="0"/>
+                <w:numId w:val="22"/>
+              </w:numPr>
+              <w:spacing w:beforeAutospacing="1" w:after="0" w:afterAutospacing="1" w:line="240" w:lineRule="auto"/>
+              <w:rPr>
+                <w:rFonts w:ascii="Cambria" w:eastAsia="Times New Roman" w:hAnsi="Cambria" w:cs="Times New Roman"/>
+                <w:sz w:val="24"/>
+                <w:szCs w:val="24"/>
+                <w:lang w:eastAsia="fr-FR"/>
+              </w:rPr>
+            </w:pPr>
+            <w:r>
+              <w:rPr>
+                <w:rFonts w:ascii="Cambria" w:eastAsia="Times New Roman" w:hAnsi="Cambria" w:cs="Times New Roman"/>
+                <w:sz w:val="24"/>
+                <w:szCs w:val="24"/>
+                <w:lang w:eastAsia="fr-FR"/>
+              </w:rPr>
+              <w:t>Il « envoie » le cours</w:t>
+            </w:r>
           </w:p>
         </w:tc>
       </w:tr>
@@ -10132,6 +10351,1268 @@
     </w:p>
     <w:p>
       <w:pPr>
+        <w:rPr>
+          <w:rFonts w:asciiTheme="majorHAnsi" w:hAnsiTheme="majorHAnsi"/>
+          <w:sz w:val="28"/>
+          <w:szCs w:val="28"/>
+        </w:rPr>
+      </w:pPr>
+      <w:r>
+        <w:rPr>
+          <w:rFonts w:asciiTheme="majorHAnsi" w:hAnsiTheme="majorHAnsi"/>
+          <w:sz w:val="28"/>
+          <w:szCs w:val="28"/>
+        </w:rPr>
+        <w:br w:type="page"/>
+      </w:r>
+    </w:p>
+    <w:p>
+      <w:pPr>
+        <w:spacing w:line="240" w:lineRule="auto"/>
+        <w:rPr>
+          <w:rFonts w:asciiTheme="majorHAnsi" w:hAnsiTheme="majorHAnsi"/>
+          <w:sz w:val="28"/>
+          <w:szCs w:val="28"/>
+        </w:rPr>
+      </w:pPr>
+    </w:p>
+    <w:tbl>
+      <w:tblPr>
+        <w:tblW w:w="9390" w:type="dxa"/>
+        <w:tblCellSpacing w:w="0" w:type="dxa"/>
+        <w:tblBorders>
+          <w:top w:val="outset" w:sz="6" w:space="0" w:color="C00000"/>
+          <w:left w:val="outset" w:sz="6" w:space="0" w:color="C00000"/>
+          <w:bottom w:val="inset" w:sz="6" w:space="0" w:color="C00000"/>
+          <w:right w:val="inset" w:sz="6" w:space="0" w:color="C00000"/>
+        </w:tblBorders>
+        <w:tblCellMar>
+          <w:top w:w="105" w:type="dxa"/>
+          <w:left w:w="105" w:type="dxa"/>
+          <w:bottom w:w="105" w:type="dxa"/>
+          <w:right w:w="105" w:type="dxa"/>
+        </w:tblCellMar>
+        <w:tblLook w:val="04A0" w:firstRow="1" w:lastRow="0" w:firstColumn="1" w:lastColumn="0" w:noHBand="0" w:noVBand="1"/>
+      </w:tblPr>
+      <w:tblGrid>
+        <w:gridCol w:w="454"/>
+        <w:gridCol w:w="1248"/>
+        <w:gridCol w:w="731"/>
+        <w:gridCol w:w="685"/>
+        <w:gridCol w:w="746"/>
+        <w:gridCol w:w="2710"/>
+        <w:gridCol w:w="548"/>
+        <w:gridCol w:w="1035"/>
+        <w:gridCol w:w="1233"/>
+      </w:tblGrid>
+      <w:tr>
+        <w:trPr>
+          <w:tblHeader/>
+          <w:tblCellSpacing w:w="0" w:type="dxa"/>
+        </w:trPr>
+        <w:tc>
+          <w:tcPr>
+            <w:tcW w:w="454" w:type="dxa"/>
+            <w:shd w:val="clear" w:color="auto" w:fill="D9D9D9"/>
+            <w:vAlign w:val="center"/>
+            <w:hideMark/>
+          </w:tcPr>
+          <w:p>
+            <w:pPr>
+              <w:spacing w:before="100" w:beforeAutospacing="1" w:after="119" w:line="238" w:lineRule="atLeast"/>
+              <w:rPr>
+                <w:rFonts w:ascii="Times New Roman" w:eastAsia="Times New Roman" w:hAnsi="Times New Roman" w:cs="Times New Roman"/>
+                <w:sz w:val="20"/>
+                <w:szCs w:val="20"/>
+                <w:lang w:eastAsia="fr-FR"/>
+              </w:rPr>
+            </w:pPr>
+            <w:r>
+              <w:rPr>
+                <w:rFonts w:ascii="Times New Roman" w:eastAsia="Times New Roman" w:hAnsi="Times New Roman" w:cs="Times New Roman"/>
+                <w:b/>
+                <w:bCs/>
+                <w:sz w:val="20"/>
+                <w:szCs w:val="20"/>
+                <w:lang w:eastAsia="fr-FR"/>
+              </w:rPr>
+              <w:t>ID</w:t>
+            </w:r>
+          </w:p>
+        </w:tc>
+        <w:tc>
+          <w:tcPr>
+            <w:tcW w:w="1979" w:type="dxa"/>
+            <w:gridSpan w:val="2"/>
+            <w:shd w:val="clear" w:color="auto" w:fill="D9D9D9"/>
+            <w:vAlign w:val="center"/>
+            <w:hideMark/>
+          </w:tcPr>
+          <w:p>
+            <w:pPr>
+              <w:spacing w:before="100" w:beforeAutospacing="1" w:after="119" w:line="238" w:lineRule="atLeast"/>
+              <w:rPr>
+                <w:rFonts w:ascii="Times New Roman" w:eastAsia="Times New Roman" w:hAnsi="Times New Roman" w:cs="Times New Roman"/>
+                <w:sz w:val="20"/>
+                <w:szCs w:val="20"/>
+                <w:lang w:eastAsia="fr-FR"/>
+              </w:rPr>
+            </w:pPr>
+            <w:r>
+              <w:rPr>
+                <w:rFonts w:ascii="Times New Roman" w:eastAsia="Times New Roman" w:hAnsi="Times New Roman" w:cs="Times New Roman"/>
+                <w:sz w:val="20"/>
+                <w:szCs w:val="20"/>
+                <w:lang w:eastAsia="fr-FR"/>
+              </w:rPr>
+              <w:t>CU-08</w:t>
+            </w:r>
+          </w:p>
+        </w:tc>
+        <w:tc>
+          <w:tcPr>
+            <w:tcW w:w="1431" w:type="dxa"/>
+            <w:gridSpan w:val="2"/>
+            <w:shd w:val="clear" w:color="auto" w:fill="D9D9D9"/>
+            <w:vAlign w:val="center"/>
+            <w:hideMark/>
+          </w:tcPr>
+          <w:p>
+            <w:pPr>
+              <w:spacing w:before="100" w:beforeAutospacing="1" w:after="119" w:line="238" w:lineRule="atLeast"/>
+              <w:rPr>
+                <w:rFonts w:ascii="Times New Roman" w:eastAsia="Times New Roman" w:hAnsi="Times New Roman" w:cs="Times New Roman"/>
+                <w:sz w:val="20"/>
+                <w:szCs w:val="20"/>
+                <w:lang w:eastAsia="fr-FR"/>
+              </w:rPr>
+            </w:pPr>
+            <w:r>
+              <w:rPr>
+                <w:rFonts w:ascii="Times New Roman" w:eastAsia="Times New Roman" w:hAnsi="Times New Roman" w:cs="Times New Roman"/>
+                <w:b/>
+                <w:bCs/>
+                <w:sz w:val="20"/>
+                <w:szCs w:val="20"/>
+                <w:lang w:eastAsia="fr-FR"/>
+              </w:rPr>
+              <w:t>Réponse aux commentaires des cours</w:t>
+            </w:r>
+          </w:p>
+        </w:tc>
+        <w:tc>
+          <w:tcPr>
+            <w:tcW w:w="3258" w:type="dxa"/>
+            <w:gridSpan w:val="2"/>
+            <w:shd w:val="clear" w:color="auto" w:fill="D9D9D9"/>
+            <w:vAlign w:val="center"/>
+            <w:hideMark/>
+          </w:tcPr>
+          <w:p>
+            <w:pPr>
+              <w:spacing w:before="100" w:beforeAutospacing="1" w:after="119" w:line="238" w:lineRule="atLeast"/>
+              <w:rPr>
+                <w:rFonts w:ascii="Times New Roman" w:eastAsia="Times New Roman" w:hAnsi="Times New Roman" w:cs="Times New Roman"/>
+                <w:sz w:val="20"/>
+                <w:szCs w:val="20"/>
+                <w:lang w:eastAsia="fr-FR"/>
+              </w:rPr>
+            </w:pPr>
+            <w:r>
+              <w:rPr>
+                <w:rFonts w:ascii="Times New Roman" w:eastAsia="Times New Roman" w:hAnsi="Times New Roman" w:cs="Times New Roman"/>
+                <w:color w:val="FF0000"/>
+                <w:sz w:val="20"/>
+                <w:szCs w:val="20"/>
+                <w:lang w:eastAsia="fr-FR"/>
+              </w:rPr>
+              <w:t>REPONDRE AUX COMMENTAIRES DES COURS</w:t>
+            </w:r>
+          </w:p>
+        </w:tc>
+        <w:tc>
+          <w:tcPr>
+            <w:tcW w:w="1035" w:type="dxa"/>
+            <w:shd w:val="clear" w:color="auto" w:fill="D9D9D9"/>
+            <w:vAlign w:val="center"/>
+            <w:hideMark/>
+          </w:tcPr>
+          <w:p>
+            <w:pPr>
+              <w:spacing w:before="100" w:beforeAutospacing="1" w:after="119" w:line="238" w:lineRule="atLeast"/>
+              <w:rPr>
+                <w:rFonts w:ascii="Times New Roman" w:eastAsia="Times New Roman" w:hAnsi="Times New Roman" w:cs="Times New Roman"/>
+                <w:sz w:val="20"/>
+                <w:szCs w:val="20"/>
+                <w:lang w:eastAsia="fr-FR"/>
+              </w:rPr>
+            </w:pPr>
+            <w:r>
+              <w:rPr>
+                <w:rFonts w:ascii="Times New Roman" w:eastAsia="Times New Roman" w:hAnsi="Times New Roman" w:cs="Times New Roman"/>
+                <w:b/>
+                <w:bCs/>
+                <w:sz w:val="20"/>
+                <w:szCs w:val="20"/>
+                <w:lang w:eastAsia="fr-FR"/>
+              </w:rPr>
+              <w:t>Version</w:t>
+            </w:r>
+          </w:p>
+        </w:tc>
+        <w:tc>
+          <w:tcPr>
+            <w:tcW w:w="1233" w:type="dxa"/>
+            <w:shd w:val="clear" w:color="auto" w:fill="D9D9D9"/>
+            <w:vAlign w:val="center"/>
+            <w:hideMark/>
+          </w:tcPr>
+          <w:p>
+            <w:pPr>
+              <w:spacing w:before="100" w:beforeAutospacing="1" w:after="119" w:line="238" w:lineRule="atLeast"/>
+              <w:rPr>
+                <w:rFonts w:ascii="Times New Roman" w:eastAsia="Times New Roman" w:hAnsi="Times New Roman" w:cs="Times New Roman"/>
+                <w:sz w:val="20"/>
+                <w:szCs w:val="20"/>
+                <w:lang w:eastAsia="fr-FR"/>
+              </w:rPr>
+            </w:pPr>
+            <w:r>
+              <w:rPr>
+                <w:rFonts w:ascii="Times New Roman" w:eastAsia="Times New Roman" w:hAnsi="Times New Roman" w:cs="Times New Roman"/>
+                <w:sz w:val="20"/>
+                <w:szCs w:val="20"/>
+                <w:lang w:eastAsia="fr-FR"/>
+              </w:rPr>
+              <w:t>0.0</w:t>
+            </w:r>
+          </w:p>
+        </w:tc>
+      </w:tr>
+      <w:tr>
+        <w:trPr>
+          <w:tblCellSpacing w:w="0" w:type="dxa"/>
+        </w:trPr>
+        <w:tc>
+          <w:tcPr>
+            <w:tcW w:w="2433" w:type="dxa"/>
+            <w:gridSpan w:val="3"/>
+            <w:hideMark/>
+          </w:tcPr>
+          <w:p>
+            <w:pPr>
+              <w:spacing w:before="100" w:beforeAutospacing="1" w:after="119" w:line="238" w:lineRule="atLeast"/>
+              <w:rPr>
+                <w:rFonts w:ascii="Times New Roman" w:eastAsia="Times New Roman" w:hAnsi="Times New Roman" w:cs="Times New Roman"/>
+                <w:sz w:val="20"/>
+                <w:szCs w:val="20"/>
+                <w:lang w:eastAsia="fr-FR"/>
+              </w:rPr>
+            </w:pPr>
+            <w:r>
+              <w:rPr>
+                <w:rFonts w:ascii="Times New Roman" w:eastAsia="Times New Roman" w:hAnsi="Times New Roman" w:cs="Times New Roman"/>
+                <w:b/>
+                <w:bCs/>
+                <w:sz w:val="20"/>
+                <w:szCs w:val="20"/>
+                <w:lang w:eastAsia="fr-FR"/>
+              </w:rPr>
+              <w:t>Brève description</w:t>
+            </w:r>
+          </w:p>
+        </w:tc>
+        <w:tc>
+          <w:tcPr>
+            <w:tcW w:w="6957" w:type="dxa"/>
+            <w:gridSpan w:val="6"/>
+            <w:hideMark/>
+          </w:tcPr>
+          <w:p>
+            <w:pPr>
+              <w:spacing w:before="100" w:beforeAutospacing="1" w:after="119" w:line="238" w:lineRule="atLeast"/>
+              <w:rPr>
+                <w:rFonts w:ascii="Times New Roman" w:eastAsia="Times New Roman" w:hAnsi="Times New Roman" w:cs="Times New Roman"/>
+                <w:lang w:eastAsia="fr-FR"/>
+              </w:rPr>
+            </w:pPr>
+            <w:r>
+              <w:rPr>
+                <w:rFonts w:ascii="Times New Roman" w:eastAsia="Times New Roman" w:hAnsi="Times New Roman" w:cs="Times New Roman"/>
+                <w:lang w:eastAsia="fr-FR"/>
+              </w:rPr>
+              <w:t>Quand un utilisateur du site laisse un commentaire dans l’espace commentaire d’un des cours, l’administrateur peut, s’il le souhaite, y répondre.</w:t>
+            </w:r>
+          </w:p>
+        </w:tc>
+      </w:tr>
+      <w:tr>
+        <w:trPr>
+          <w:tblCellSpacing w:w="0" w:type="dxa"/>
+        </w:trPr>
+        <w:tc>
+          <w:tcPr>
+            <w:tcW w:w="2433" w:type="dxa"/>
+            <w:gridSpan w:val="3"/>
+            <w:hideMark/>
+          </w:tcPr>
+          <w:p>
+            <w:pPr>
+              <w:spacing w:before="100" w:beforeAutospacing="1" w:after="119" w:line="238" w:lineRule="atLeast"/>
+              <w:rPr>
+                <w:rFonts w:ascii="Times New Roman" w:eastAsia="Times New Roman" w:hAnsi="Times New Roman" w:cs="Times New Roman"/>
+                <w:sz w:val="20"/>
+                <w:szCs w:val="20"/>
+                <w:lang w:eastAsia="fr-FR"/>
+              </w:rPr>
+            </w:pPr>
+            <w:r>
+              <w:rPr>
+                <w:rFonts w:ascii="Times New Roman" w:eastAsia="Times New Roman" w:hAnsi="Times New Roman" w:cs="Times New Roman"/>
+                <w:b/>
+                <w:bCs/>
+                <w:sz w:val="20"/>
+                <w:szCs w:val="20"/>
+                <w:lang w:eastAsia="fr-FR"/>
+              </w:rPr>
+              <w:t>Acteurs</w:t>
+            </w:r>
+          </w:p>
+        </w:tc>
+        <w:tc>
+          <w:tcPr>
+            <w:tcW w:w="6957" w:type="dxa"/>
+            <w:gridSpan w:val="6"/>
+            <w:hideMark/>
+          </w:tcPr>
+          <w:p>
+            <w:pPr>
+              <w:spacing w:before="100" w:beforeAutospacing="1" w:after="119" w:line="238" w:lineRule="atLeast"/>
+              <w:rPr>
+                <w:rFonts w:ascii="Times New Roman" w:eastAsia="Times New Roman" w:hAnsi="Times New Roman" w:cs="Times New Roman"/>
+                <w:sz w:val="20"/>
+                <w:szCs w:val="20"/>
+                <w:lang w:eastAsia="fr-FR"/>
+              </w:rPr>
+            </w:pPr>
+            <w:r>
+              <w:rPr>
+                <w:rFonts w:ascii="Times New Roman" w:eastAsia="Times New Roman" w:hAnsi="Times New Roman" w:cs="Times New Roman"/>
+                <w:sz w:val="20"/>
+                <w:szCs w:val="20"/>
+                <w:lang w:eastAsia="fr-FR"/>
+              </w:rPr>
+              <w:t>Administrateur</w:t>
+            </w:r>
+          </w:p>
+        </w:tc>
+      </w:tr>
+      <w:tr>
+        <w:trPr>
+          <w:cantSplit/>
+          <w:tblCellSpacing w:w="0" w:type="dxa"/>
+        </w:trPr>
+        <w:tc>
+          <w:tcPr>
+            <w:tcW w:w="9390" w:type="dxa"/>
+            <w:gridSpan w:val="9"/>
+            <w:shd w:val="clear" w:color="auto" w:fill="E6E6E6"/>
+            <w:hideMark/>
+          </w:tcPr>
+          <w:p>
+            <w:pPr>
+              <w:spacing w:before="100" w:beforeAutospacing="1" w:after="119" w:line="238" w:lineRule="atLeast"/>
+              <w:rPr>
+                <w:rFonts w:ascii="Times New Roman" w:eastAsia="Times New Roman" w:hAnsi="Times New Roman" w:cs="Times New Roman"/>
+                <w:sz w:val="20"/>
+                <w:szCs w:val="20"/>
+                <w:lang w:val="en-US" w:eastAsia="fr-FR"/>
+              </w:rPr>
+            </w:pPr>
+            <w:r>
+              <w:rPr>
+                <w:rFonts w:ascii="Calibri" w:eastAsia="Times New Roman" w:hAnsi="Calibri" w:cs="Calibri"/>
+                <w:b/>
+                <w:bCs/>
+                <w:sz w:val="20"/>
+                <w:szCs w:val="20"/>
+                <w:lang w:val="en-US" w:eastAsia="fr-FR"/>
+              </w:rPr>
+              <w:t>Exigence(s) special(s)</w:t>
+            </w:r>
+          </w:p>
+        </w:tc>
+      </w:tr>
+      <w:tr>
+        <w:trPr>
+          <w:cantSplit/>
+          <w:tblCellSpacing w:w="0" w:type="dxa"/>
+        </w:trPr>
+        <w:tc>
+          <w:tcPr>
+            <w:tcW w:w="2433" w:type="dxa"/>
+            <w:gridSpan w:val="3"/>
+            <w:hideMark/>
+          </w:tcPr>
+          <w:p>
+            <w:pPr>
+              <w:spacing w:before="100" w:beforeAutospacing="1" w:after="119" w:line="238" w:lineRule="atLeast"/>
+              <w:rPr>
+                <w:rFonts w:ascii="Times New Roman" w:eastAsia="Times New Roman" w:hAnsi="Times New Roman" w:cs="Times New Roman"/>
+                <w:sz w:val="20"/>
+                <w:szCs w:val="20"/>
+                <w:lang w:val="en-US" w:eastAsia="fr-FR"/>
+              </w:rPr>
+            </w:pPr>
+            <w:r>
+              <w:rPr>
+                <w:rFonts w:ascii="Calibri" w:eastAsia="Times New Roman" w:hAnsi="Calibri" w:cs="Calibri"/>
+                <w:sz w:val="20"/>
+                <w:szCs w:val="20"/>
+                <w:lang w:val="fr-CA" w:eastAsia="fr-FR"/>
+              </w:rPr>
+              <w:t>Exigences spéciales 1.</w:t>
+            </w:r>
+          </w:p>
+        </w:tc>
+        <w:tc>
+          <w:tcPr>
+            <w:tcW w:w="6957" w:type="dxa"/>
+            <w:gridSpan w:val="6"/>
+            <w:hideMark/>
+          </w:tcPr>
+          <w:p>
+            <w:pPr>
+              <w:spacing w:before="100" w:beforeAutospacing="1" w:after="119" w:line="238" w:lineRule="atLeast"/>
+              <w:rPr>
+                <w:rFonts w:ascii="Times New Roman" w:eastAsia="Times New Roman" w:hAnsi="Times New Roman" w:cs="Times New Roman"/>
+                <w:sz w:val="20"/>
+                <w:szCs w:val="20"/>
+                <w:lang w:eastAsia="fr-FR"/>
+              </w:rPr>
+            </w:pPr>
+          </w:p>
+        </w:tc>
+      </w:tr>
+      <w:tr>
+        <w:trPr>
+          <w:cantSplit/>
+          <w:tblCellSpacing w:w="0" w:type="dxa"/>
+        </w:trPr>
+        <w:tc>
+          <w:tcPr>
+            <w:tcW w:w="9390" w:type="dxa"/>
+            <w:gridSpan w:val="9"/>
+            <w:shd w:val="clear" w:color="auto" w:fill="E6E6E6"/>
+            <w:hideMark/>
+          </w:tcPr>
+          <w:p>
+            <w:pPr>
+              <w:spacing w:before="100" w:beforeAutospacing="1" w:after="119" w:line="238" w:lineRule="atLeast"/>
+              <w:rPr>
+                <w:rFonts w:ascii="Times New Roman" w:eastAsia="Times New Roman" w:hAnsi="Times New Roman" w:cs="Times New Roman"/>
+                <w:sz w:val="20"/>
+                <w:szCs w:val="20"/>
+                <w:lang w:val="en-US" w:eastAsia="fr-FR"/>
+              </w:rPr>
+            </w:pPr>
+            <w:proofErr w:type="spellStart"/>
+            <w:r>
+              <w:rPr>
+                <w:rFonts w:ascii="Calibri" w:eastAsia="Times New Roman" w:hAnsi="Calibri" w:cs="Calibri"/>
+                <w:b/>
+                <w:bCs/>
+                <w:sz w:val="20"/>
+                <w:szCs w:val="20"/>
+                <w:lang w:val="en-US" w:eastAsia="fr-FR"/>
+              </w:rPr>
+              <w:t>Pré</w:t>
+            </w:r>
+            <w:proofErr w:type="spellEnd"/>
+            <w:r>
+              <w:rPr>
+                <w:rFonts w:ascii="Calibri" w:eastAsia="Times New Roman" w:hAnsi="Calibri" w:cs="Calibri"/>
+                <w:b/>
+                <w:bCs/>
+                <w:sz w:val="20"/>
+                <w:szCs w:val="20"/>
+                <w:lang w:val="en-US" w:eastAsia="fr-FR"/>
+              </w:rPr>
+              <w:t>-condition(s)</w:t>
+            </w:r>
+          </w:p>
+        </w:tc>
+      </w:tr>
+      <w:tr>
+        <w:trPr>
+          <w:cantSplit/>
+          <w:tblCellSpacing w:w="0" w:type="dxa"/>
+        </w:trPr>
+        <w:tc>
+          <w:tcPr>
+            <w:tcW w:w="2433" w:type="dxa"/>
+            <w:gridSpan w:val="3"/>
+            <w:hideMark/>
+          </w:tcPr>
+          <w:p>
+            <w:pPr>
+              <w:spacing w:before="100" w:beforeAutospacing="1" w:after="119" w:line="238" w:lineRule="atLeast"/>
+              <w:rPr>
+                <w:rFonts w:ascii="Times New Roman" w:eastAsia="Times New Roman" w:hAnsi="Times New Roman" w:cs="Times New Roman"/>
+                <w:sz w:val="20"/>
+                <w:szCs w:val="20"/>
+                <w:lang w:val="fr-CA" w:eastAsia="fr-FR"/>
+              </w:rPr>
+            </w:pPr>
+            <w:proofErr w:type="spellStart"/>
+            <w:r>
+              <w:rPr>
+                <w:rFonts w:ascii="Calibri" w:eastAsia="Times New Roman" w:hAnsi="Calibri" w:cs="Calibri"/>
+                <w:sz w:val="20"/>
+                <w:szCs w:val="20"/>
+                <w:lang w:val="fr-CA" w:eastAsia="fr-FR"/>
+              </w:rPr>
+              <w:t>Pré-condition</w:t>
+            </w:r>
+            <w:proofErr w:type="spellEnd"/>
+            <w:r>
+              <w:rPr>
+                <w:rFonts w:ascii="Calibri" w:eastAsia="Times New Roman" w:hAnsi="Calibri" w:cs="Calibri"/>
+                <w:sz w:val="20"/>
+                <w:szCs w:val="20"/>
+                <w:lang w:val="fr-CA" w:eastAsia="fr-FR"/>
+              </w:rPr>
+              <w:t xml:space="preserve"> 1.</w:t>
+            </w:r>
+          </w:p>
+        </w:tc>
+        <w:tc>
+          <w:tcPr>
+            <w:tcW w:w="6957" w:type="dxa"/>
+            <w:gridSpan w:val="6"/>
+            <w:hideMark/>
+          </w:tcPr>
+          <w:p>
+            <w:pPr>
+              <w:spacing w:before="100" w:beforeAutospacing="1" w:after="119" w:line="238" w:lineRule="atLeast"/>
+              <w:rPr>
+                <w:rFonts w:ascii="Times New Roman" w:eastAsia="Times New Roman" w:hAnsi="Times New Roman" w:cs="Times New Roman"/>
+                <w:sz w:val="20"/>
+                <w:szCs w:val="20"/>
+                <w:lang w:eastAsia="fr-FR"/>
+              </w:rPr>
+            </w:pPr>
+            <w:r>
+              <w:rPr>
+                <w:rFonts w:ascii="Times New Roman" w:eastAsia="Times New Roman" w:hAnsi="Times New Roman" w:cs="Times New Roman"/>
+                <w:sz w:val="20"/>
+                <w:szCs w:val="20"/>
+                <w:lang w:eastAsia="fr-FR"/>
+              </w:rPr>
+              <w:t>Un commentaire a été posté</w:t>
+            </w:r>
+          </w:p>
+        </w:tc>
+      </w:tr>
+      <w:tr>
+        <w:trPr>
+          <w:cantSplit/>
+          <w:tblCellSpacing w:w="0" w:type="dxa"/>
+        </w:trPr>
+        <w:tc>
+          <w:tcPr>
+            <w:tcW w:w="2433" w:type="dxa"/>
+            <w:gridSpan w:val="3"/>
+            <w:hideMark/>
+          </w:tcPr>
+          <w:p>
+            <w:pPr>
+              <w:spacing w:before="100" w:beforeAutospacing="1" w:after="119" w:line="238" w:lineRule="atLeast"/>
+              <w:rPr>
+                <w:rFonts w:ascii="Times New Roman" w:eastAsia="Times New Roman" w:hAnsi="Times New Roman" w:cs="Times New Roman"/>
+                <w:sz w:val="20"/>
+                <w:szCs w:val="20"/>
+                <w:lang w:val="en-US" w:eastAsia="fr-FR"/>
+              </w:rPr>
+            </w:pPr>
+            <w:proofErr w:type="spellStart"/>
+            <w:r>
+              <w:rPr>
+                <w:rFonts w:ascii="Calibri" w:eastAsia="Times New Roman" w:hAnsi="Calibri" w:cs="Calibri"/>
+                <w:sz w:val="20"/>
+                <w:szCs w:val="20"/>
+                <w:lang w:val="fr-CA" w:eastAsia="fr-FR"/>
+              </w:rPr>
+              <w:t>Pré-condition</w:t>
+            </w:r>
+            <w:proofErr w:type="spellEnd"/>
+            <w:r>
+              <w:rPr>
+                <w:rFonts w:ascii="Calibri" w:eastAsia="Times New Roman" w:hAnsi="Calibri" w:cs="Calibri"/>
+                <w:sz w:val="20"/>
+                <w:szCs w:val="20"/>
+                <w:lang w:val="fr-CA" w:eastAsia="fr-FR"/>
+              </w:rPr>
+              <w:t xml:space="preserve"> </w:t>
+            </w:r>
+            <w:r>
+              <w:rPr>
+                <w:rFonts w:ascii="Calibri" w:eastAsia="Times New Roman" w:hAnsi="Calibri" w:cs="Calibri"/>
+                <w:sz w:val="20"/>
+                <w:szCs w:val="20"/>
+                <w:lang w:val="fr-CA" w:eastAsia="fr-FR"/>
+              </w:rPr>
+              <w:t>2</w:t>
+            </w:r>
+            <w:r>
+              <w:rPr>
+                <w:rFonts w:ascii="Calibri" w:eastAsia="Times New Roman" w:hAnsi="Calibri" w:cs="Calibri"/>
+                <w:sz w:val="20"/>
+                <w:szCs w:val="20"/>
+                <w:lang w:val="fr-CA" w:eastAsia="fr-FR"/>
+              </w:rPr>
+              <w:t>.</w:t>
+            </w:r>
+          </w:p>
+        </w:tc>
+        <w:tc>
+          <w:tcPr>
+            <w:tcW w:w="6957" w:type="dxa"/>
+            <w:gridSpan w:val="6"/>
+            <w:hideMark/>
+          </w:tcPr>
+          <w:p>
+            <w:pPr>
+              <w:spacing w:before="100" w:beforeAutospacing="1" w:after="119" w:line="238" w:lineRule="atLeast"/>
+              <w:rPr>
+                <w:rFonts w:ascii="Times New Roman" w:eastAsia="Times New Roman" w:hAnsi="Times New Roman" w:cs="Times New Roman"/>
+                <w:sz w:val="20"/>
+                <w:szCs w:val="20"/>
+                <w:lang w:eastAsia="fr-FR"/>
+              </w:rPr>
+            </w:pPr>
+            <w:r>
+              <w:rPr>
+                <w:rFonts w:ascii="Times New Roman" w:eastAsia="Times New Roman" w:hAnsi="Times New Roman" w:cs="Times New Roman"/>
+                <w:sz w:val="20"/>
+                <w:szCs w:val="20"/>
+                <w:lang w:eastAsia="fr-FR"/>
+              </w:rPr>
+              <w:t>L’administrateur est sur la page d’un des cours</w:t>
+            </w:r>
+          </w:p>
+        </w:tc>
+      </w:tr>
+      <w:tr>
+        <w:trPr>
+          <w:cantSplit/>
+          <w:tblCellSpacing w:w="0" w:type="dxa"/>
+        </w:trPr>
+        <w:tc>
+          <w:tcPr>
+            <w:tcW w:w="2433" w:type="dxa"/>
+            <w:gridSpan w:val="3"/>
+          </w:tcPr>
+          <w:p>
+            <w:pPr>
+              <w:spacing w:before="100" w:beforeAutospacing="1" w:after="119" w:line="238" w:lineRule="atLeast"/>
+              <w:rPr>
+                <w:rFonts w:ascii="Calibri" w:eastAsia="Times New Roman" w:hAnsi="Calibri" w:cs="Calibri"/>
+                <w:sz w:val="20"/>
+                <w:szCs w:val="20"/>
+                <w:lang w:val="fr-CA" w:eastAsia="fr-FR"/>
+              </w:rPr>
+            </w:pPr>
+            <w:proofErr w:type="spellStart"/>
+            <w:r>
+              <w:rPr>
+                <w:rFonts w:ascii="Calibri" w:eastAsia="Times New Roman" w:hAnsi="Calibri" w:cs="Calibri"/>
+                <w:sz w:val="20"/>
+                <w:szCs w:val="20"/>
+                <w:lang w:val="fr-CA" w:eastAsia="fr-FR"/>
+              </w:rPr>
+              <w:t>Pré-conditions</w:t>
+            </w:r>
+            <w:proofErr w:type="spellEnd"/>
+            <w:r>
+              <w:rPr>
+                <w:rFonts w:ascii="Calibri" w:eastAsia="Times New Roman" w:hAnsi="Calibri" w:cs="Calibri"/>
+                <w:sz w:val="20"/>
+                <w:szCs w:val="20"/>
+                <w:lang w:val="fr-CA" w:eastAsia="fr-FR"/>
+              </w:rPr>
+              <w:t xml:space="preserve"> 3.</w:t>
+            </w:r>
+          </w:p>
+        </w:tc>
+        <w:tc>
+          <w:tcPr>
+            <w:tcW w:w="6957" w:type="dxa"/>
+            <w:gridSpan w:val="6"/>
+          </w:tcPr>
+          <w:p>
+            <w:pPr>
+              <w:spacing w:before="100" w:beforeAutospacing="1" w:after="119" w:line="238" w:lineRule="atLeast"/>
+              <w:rPr>
+                <w:rFonts w:ascii="Times New Roman" w:eastAsia="Times New Roman" w:hAnsi="Times New Roman" w:cs="Times New Roman"/>
+                <w:sz w:val="20"/>
+                <w:szCs w:val="20"/>
+                <w:lang w:eastAsia="fr-FR"/>
+              </w:rPr>
+            </w:pPr>
+            <w:r>
+              <w:rPr>
+                <w:rFonts w:ascii="Times New Roman" w:eastAsia="Times New Roman" w:hAnsi="Times New Roman" w:cs="Times New Roman"/>
+                <w:sz w:val="20"/>
+                <w:szCs w:val="20"/>
+                <w:lang w:eastAsia="fr-FR"/>
+              </w:rPr>
+              <w:t>L’administrateur s’est connecté avec sa session admin.</w:t>
+            </w:r>
+          </w:p>
+        </w:tc>
+      </w:tr>
+      <w:tr>
+        <w:trPr>
+          <w:cantSplit/>
+          <w:tblCellSpacing w:w="0" w:type="dxa"/>
+        </w:trPr>
+        <w:tc>
+          <w:tcPr>
+            <w:tcW w:w="2433" w:type="dxa"/>
+            <w:gridSpan w:val="3"/>
+            <w:shd w:val="clear" w:color="auto" w:fill="E6E6E6"/>
+            <w:hideMark/>
+          </w:tcPr>
+          <w:p>
+            <w:pPr>
+              <w:spacing w:before="100" w:beforeAutospacing="1" w:after="119" w:line="238" w:lineRule="atLeast"/>
+              <w:rPr>
+                <w:rFonts w:ascii="Times New Roman" w:eastAsia="Times New Roman" w:hAnsi="Times New Roman" w:cs="Times New Roman"/>
+                <w:sz w:val="20"/>
+                <w:szCs w:val="20"/>
+                <w:lang w:val="en-US" w:eastAsia="fr-FR"/>
+              </w:rPr>
+            </w:pPr>
+            <w:r>
+              <w:rPr>
+                <w:rFonts w:ascii="Calibri" w:eastAsia="Times New Roman" w:hAnsi="Calibri" w:cs="Calibri"/>
+                <w:b/>
+                <w:bCs/>
+                <w:sz w:val="20"/>
+                <w:szCs w:val="20"/>
+                <w:lang w:val="en-US" w:eastAsia="fr-FR"/>
+              </w:rPr>
+              <w:t>Post-condition(s)</w:t>
+            </w:r>
+          </w:p>
+        </w:tc>
+        <w:tc>
+          <w:tcPr>
+            <w:tcW w:w="6957" w:type="dxa"/>
+            <w:gridSpan w:val="6"/>
+            <w:shd w:val="clear" w:color="auto" w:fill="E6E6E6"/>
+            <w:hideMark/>
+          </w:tcPr>
+          <w:p>
+            <w:pPr>
+              <w:spacing w:before="100" w:beforeAutospacing="1" w:after="119" w:line="238" w:lineRule="atLeast"/>
+              <w:ind w:left="720"/>
+              <w:rPr>
+                <w:rFonts w:ascii="Times New Roman" w:eastAsia="Times New Roman" w:hAnsi="Times New Roman" w:cs="Times New Roman"/>
+                <w:sz w:val="20"/>
+                <w:szCs w:val="20"/>
+                <w:lang w:val="fr-CA" w:eastAsia="fr-FR"/>
+              </w:rPr>
+            </w:pPr>
+          </w:p>
+        </w:tc>
+      </w:tr>
+      <w:tr>
+        <w:trPr>
+          <w:cantSplit/>
+          <w:tblCellSpacing w:w="0" w:type="dxa"/>
+        </w:trPr>
+        <w:tc>
+          <w:tcPr>
+            <w:tcW w:w="2433" w:type="dxa"/>
+            <w:gridSpan w:val="3"/>
+            <w:hideMark/>
+          </w:tcPr>
+          <w:p>
+            <w:pPr>
+              <w:spacing w:before="100" w:beforeAutospacing="1" w:after="119" w:line="238" w:lineRule="atLeast"/>
+              <w:rPr>
+                <w:rFonts w:ascii="Times New Roman" w:eastAsia="Times New Roman" w:hAnsi="Times New Roman" w:cs="Times New Roman"/>
+                <w:sz w:val="20"/>
+                <w:szCs w:val="20"/>
+                <w:lang w:val="en-US" w:eastAsia="fr-FR"/>
+              </w:rPr>
+            </w:pPr>
+            <w:r>
+              <w:rPr>
+                <w:rFonts w:ascii="Calibri" w:eastAsia="Times New Roman" w:hAnsi="Calibri" w:cs="Calibri"/>
+                <w:sz w:val="20"/>
+                <w:szCs w:val="20"/>
+                <w:lang w:val="fr-CA" w:eastAsia="fr-FR"/>
+              </w:rPr>
+              <w:t>Post-condition 1.</w:t>
+            </w:r>
+          </w:p>
+        </w:tc>
+        <w:tc>
+          <w:tcPr>
+            <w:tcW w:w="6957" w:type="dxa"/>
+            <w:gridSpan w:val="6"/>
+            <w:hideMark/>
+          </w:tcPr>
+          <w:p>
+            <w:pPr>
+              <w:spacing w:before="100" w:beforeAutospacing="1" w:after="119" w:line="238" w:lineRule="atLeast"/>
+              <w:rPr>
+                <w:rFonts w:ascii="Times New Roman" w:eastAsia="Times New Roman" w:hAnsi="Times New Roman" w:cs="Times New Roman"/>
+                <w:sz w:val="20"/>
+                <w:szCs w:val="20"/>
+                <w:lang w:eastAsia="fr-FR"/>
+              </w:rPr>
+            </w:pPr>
+          </w:p>
+        </w:tc>
+      </w:tr>
+      <w:tr>
+        <w:trPr>
+          <w:cantSplit/>
+          <w:tblCellSpacing w:w="0" w:type="dxa"/>
+        </w:trPr>
+        <w:tc>
+          <w:tcPr>
+            <w:tcW w:w="9390" w:type="dxa"/>
+            <w:gridSpan w:val="9"/>
+            <w:shd w:val="clear" w:color="auto" w:fill="E6E6E6"/>
+            <w:hideMark/>
+          </w:tcPr>
+          <w:p>
+            <w:pPr>
+              <w:spacing w:before="100" w:beforeAutospacing="1" w:after="119" w:line="238" w:lineRule="atLeast"/>
+              <w:rPr>
+                <w:rFonts w:ascii="Times New Roman" w:eastAsia="Times New Roman" w:hAnsi="Times New Roman" w:cs="Times New Roman"/>
+                <w:sz w:val="20"/>
+                <w:szCs w:val="20"/>
+                <w:lang w:val="en-US" w:eastAsia="fr-FR"/>
+              </w:rPr>
+            </w:pPr>
+            <w:r>
+              <w:rPr>
+                <w:rFonts w:ascii="Calibri" w:eastAsia="Times New Roman" w:hAnsi="Calibri" w:cs="Calibri"/>
+                <w:b/>
+                <w:bCs/>
+                <w:sz w:val="20"/>
+                <w:szCs w:val="20"/>
+                <w:lang w:val="en-US" w:eastAsia="fr-FR"/>
+              </w:rPr>
+              <w:t xml:space="preserve">Flux </w:t>
+            </w:r>
+            <w:proofErr w:type="spellStart"/>
+            <w:r>
+              <w:rPr>
+                <w:rFonts w:ascii="Calibri" w:eastAsia="Times New Roman" w:hAnsi="Calibri" w:cs="Calibri"/>
+                <w:b/>
+                <w:bCs/>
+                <w:sz w:val="20"/>
+                <w:szCs w:val="20"/>
+                <w:lang w:val="en-US" w:eastAsia="fr-FR"/>
+              </w:rPr>
+              <w:t>d’évènements</w:t>
+            </w:r>
+            <w:proofErr w:type="spellEnd"/>
+          </w:p>
+        </w:tc>
+      </w:tr>
+      <w:tr>
+        <w:trPr>
+          <w:cantSplit/>
+          <w:tblCellSpacing w:w="0" w:type="dxa"/>
+        </w:trPr>
+        <w:tc>
+          <w:tcPr>
+            <w:tcW w:w="2433" w:type="dxa"/>
+            <w:gridSpan w:val="3"/>
+            <w:hideMark/>
+          </w:tcPr>
+          <w:p>
+            <w:pPr>
+              <w:spacing w:before="100" w:beforeAutospacing="1" w:after="119" w:line="238" w:lineRule="atLeast"/>
+              <w:rPr>
+                <w:rFonts w:ascii="Times New Roman" w:eastAsia="Times New Roman" w:hAnsi="Times New Roman" w:cs="Times New Roman"/>
+                <w:sz w:val="20"/>
+                <w:szCs w:val="20"/>
+                <w:lang w:val="en-US" w:eastAsia="fr-FR"/>
+              </w:rPr>
+            </w:pPr>
+            <w:r>
+              <w:rPr>
+                <w:rFonts w:ascii="Calibri" w:eastAsia="Times New Roman" w:hAnsi="Calibri" w:cs="Calibri"/>
+                <w:sz w:val="20"/>
+                <w:szCs w:val="20"/>
+                <w:lang w:val="fr-CA" w:eastAsia="fr-FR"/>
+              </w:rPr>
+              <w:t>Flux de base</w:t>
+            </w:r>
+          </w:p>
+        </w:tc>
+        <w:tc>
+          <w:tcPr>
+            <w:tcW w:w="6957" w:type="dxa"/>
+            <w:gridSpan w:val="6"/>
+            <w:hideMark/>
+          </w:tcPr>
+          <w:p>
+            <w:pPr>
+              <w:numPr>
+                <w:ilvl w:val="0"/>
+                <w:numId w:val="24"/>
+              </w:numPr>
+              <w:spacing w:beforeAutospacing="1" w:after="0" w:afterAutospacing="1" w:line="240" w:lineRule="auto"/>
+              <w:rPr>
+                <w:rFonts w:ascii="Times New Roman" w:eastAsia="Times New Roman" w:hAnsi="Times New Roman" w:cs="Times New Roman"/>
+                <w:sz w:val="24"/>
+                <w:szCs w:val="24"/>
+                <w:lang w:eastAsia="fr-FR"/>
+              </w:rPr>
+            </w:pPr>
+            <w:r>
+              <w:rPr>
+                <w:rFonts w:ascii="Times New Roman" w:eastAsia="Times New Roman" w:hAnsi="Times New Roman" w:cs="Times New Roman"/>
+                <w:sz w:val="24"/>
+                <w:szCs w:val="24"/>
+                <w:lang w:eastAsia="fr-FR"/>
+              </w:rPr>
+              <w:t>L’administrateur clique sur « Répondre »</w:t>
+            </w:r>
+          </w:p>
+          <w:p>
+            <w:pPr>
+              <w:numPr>
+                <w:ilvl w:val="0"/>
+                <w:numId w:val="24"/>
+              </w:numPr>
+              <w:spacing w:beforeAutospacing="1" w:after="0" w:afterAutospacing="1" w:line="240" w:lineRule="auto"/>
+              <w:rPr>
+                <w:rFonts w:ascii="Times New Roman" w:eastAsia="Times New Roman" w:hAnsi="Times New Roman" w:cs="Times New Roman"/>
+                <w:sz w:val="24"/>
+                <w:szCs w:val="24"/>
+                <w:lang w:eastAsia="fr-FR"/>
+              </w:rPr>
+            </w:pPr>
+            <w:r>
+              <w:rPr>
+                <w:rFonts w:ascii="Times New Roman" w:eastAsia="Times New Roman" w:hAnsi="Times New Roman" w:cs="Times New Roman"/>
+                <w:sz w:val="24"/>
+                <w:szCs w:val="24"/>
+                <w:lang w:eastAsia="fr-FR"/>
+              </w:rPr>
+              <w:t>L’administrateur écrit son texte</w:t>
+            </w:r>
+          </w:p>
+          <w:p>
+            <w:pPr>
+              <w:numPr>
+                <w:ilvl w:val="0"/>
+                <w:numId w:val="24"/>
+              </w:numPr>
+              <w:spacing w:beforeAutospacing="1" w:after="0" w:afterAutospacing="1" w:line="240" w:lineRule="auto"/>
+              <w:rPr>
+                <w:rFonts w:ascii="Times New Roman" w:eastAsia="Times New Roman" w:hAnsi="Times New Roman" w:cs="Times New Roman"/>
+                <w:sz w:val="24"/>
+                <w:szCs w:val="24"/>
+                <w:lang w:eastAsia="fr-FR"/>
+              </w:rPr>
+            </w:pPr>
+            <w:r>
+              <w:rPr>
+                <w:rFonts w:ascii="Times New Roman" w:eastAsia="Times New Roman" w:hAnsi="Times New Roman" w:cs="Times New Roman"/>
+                <w:sz w:val="24"/>
+                <w:szCs w:val="24"/>
+                <w:lang w:eastAsia="fr-FR"/>
+              </w:rPr>
+              <w:t>L’administrateur clique sur « Envoyer »</w:t>
+            </w:r>
+          </w:p>
+        </w:tc>
+      </w:tr>
+      <w:tr>
+        <w:trPr>
+          <w:cantSplit/>
+          <w:tblCellSpacing w:w="0" w:type="dxa"/>
+        </w:trPr>
+        <w:tc>
+          <w:tcPr>
+            <w:tcW w:w="2433" w:type="dxa"/>
+            <w:gridSpan w:val="3"/>
+            <w:hideMark/>
+          </w:tcPr>
+          <w:p>
+            <w:pPr>
+              <w:spacing w:before="100" w:beforeAutospacing="1" w:after="119" w:line="238" w:lineRule="atLeast"/>
+              <w:rPr>
+                <w:rFonts w:ascii="Times New Roman" w:eastAsia="Times New Roman" w:hAnsi="Times New Roman" w:cs="Times New Roman"/>
+                <w:sz w:val="20"/>
+                <w:szCs w:val="20"/>
+                <w:lang w:val="en-US" w:eastAsia="fr-FR"/>
+              </w:rPr>
+            </w:pPr>
+            <w:r>
+              <w:rPr>
+                <w:rFonts w:ascii="Calibri" w:eastAsia="Times New Roman" w:hAnsi="Calibri" w:cs="Calibri"/>
+                <w:sz w:val="20"/>
+                <w:szCs w:val="20"/>
+                <w:lang w:val="fr-CA" w:eastAsia="fr-FR"/>
+              </w:rPr>
+              <w:t>Flux alternatif 1 : Titre</w:t>
+            </w:r>
+          </w:p>
+          <w:p>
+            <w:pPr>
+              <w:spacing w:before="100" w:beforeAutospacing="1" w:after="119" w:line="238" w:lineRule="atLeast"/>
+              <w:rPr>
+                <w:rFonts w:ascii="Times New Roman" w:eastAsia="Times New Roman" w:hAnsi="Times New Roman" w:cs="Times New Roman"/>
+                <w:sz w:val="20"/>
+                <w:szCs w:val="20"/>
+                <w:lang w:val="fr-CA" w:eastAsia="fr-FR"/>
+              </w:rPr>
+            </w:pPr>
+          </w:p>
+        </w:tc>
+        <w:tc>
+          <w:tcPr>
+            <w:tcW w:w="6957" w:type="dxa"/>
+            <w:gridSpan w:val="6"/>
+            <w:hideMark/>
+          </w:tcPr>
+          <w:p>
+            <w:pPr>
+              <w:numPr>
+                <w:ilvl w:val="0"/>
+                <w:numId w:val="25"/>
+              </w:numPr>
+              <w:spacing w:beforeAutospacing="1" w:after="0" w:afterAutospacing="1" w:line="240" w:lineRule="auto"/>
+              <w:rPr>
+                <w:rFonts w:ascii="Times New Roman" w:eastAsia="Times New Roman" w:hAnsi="Times New Roman" w:cs="Times New Roman"/>
+                <w:sz w:val="24"/>
+                <w:szCs w:val="24"/>
+                <w:lang w:eastAsia="fr-FR"/>
+              </w:rPr>
+            </w:pPr>
+          </w:p>
+          <w:p>
+            <w:pPr>
+              <w:numPr>
+                <w:ilvl w:val="0"/>
+                <w:numId w:val="25"/>
+              </w:numPr>
+              <w:spacing w:beforeAutospacing="1" w:after="0" w:afterAutospacing="1" w:line="240" w:lineRule="auto"/>
+              <w:rPr>
+                <w:rFonts w:ascii="Times New Roman" w:eastAsia="Times New Roman" w:hAnsi="Times New Roman" w:cs="Times New Roman"/>
+                <w:sz w:val="24"/>
+                <w:szCs w:val="24"/>
+                <w:lang w:eastAsia="fr-FR"/>
+              </w:rPr>
+            </w:pPr>
+          </w:p>
+        </w:tc>
+      </w:tr>
+      <w:tr>
+        <w:trPr>
+          <w:cantSplit/>
+          <w:tblCellSpacing w:w="0" w:type="dxa"/>
+        </w:trPr>
+        <w:tc>
+          <w:tcPr>
+            <w:tcW w:w="9390" w:type="dxa"/>
+            <w:gridSpan w:val="9"/>
+            <w:shd w:val="clear" w:color="auto" w:fill="E6E6E6"/>
+            <w:hideMark/>
+          </w:tcPr>
+          <w:p>
+            <w:pPr>
+              <w:spacing w:before="100" w:beforeAutospacing="1" w:after="119" w:line="238" w:lineRule="atLeast"/>
+              <w:rPr>
+                <w:rFonts w:ascii="Times New Roman" w:eastAsia="Times New Roman" w:hAnsi="Times New Roman" w:cs="Times New Roman"/>
+                <w:sz w:val="20"/>
+                <w:szCs w:val="20"/>
+                <w:lang w:val="fr-CA" w:eastAsia="fr-FR"/>
+              </w:rPr>
+            </w:pPr>
+            <w:r>
+              <w:rPr>
+                <w:rFonts w:ascii="Calibri" w:eastAsia="Times New Roman" w:hAnsi="Calibri" w:cs="Calibri"/>
+                <w:b/>
+                <w:bCs/>
+                <w:sz w:val="20"/>
+                <w:szCs w:val="20"/>
+                <w:lang w:val="fr-CA" w:eastAsia="fr-FR"/>
+              </w:rPr>
+              <w:t>Historique des versions</w:t>
+            </w:r>
+          </w:p>
+        </w:tc>
+      </w:tr>
+      <w:tr>
+        <w:trPr>
+          <w:tblCellSpacing w:w="0" w:type="dxa"/>
+        </w:trPr>
+        <w:tc>
+          <w:tcPr>
+            <w:tcW w:w="1702" w:type="dxa"/>
+            <w:gridSpan w:val="2"/>
+            <w:hideMark/>
+          </w:tcPr>
+          <w:p>
+            <w:pPr>
+              <w:spacing w:before="100" w:beforeAutospacing="1" w:after="119" w:line="238" w:lineRule="atLeast"/>
+              <w:rPr>
+                <w:rFonts w:ascii="Times New Roman" w:eastAsia="Times New Roman" w:hAnsi="Times New Roman" w:cs="Times New Roman"/>
+                <w:sz w:val="20"/>
+                <w:szCs w:val="20"/>
+                <w:lang w:eastAsia="fr-FR"/>
+              </w:rPr>
+            </w:pPr>
+            <w:r>
+              <w:rPr>
+                <w:rFonts w:ascii="Times New Roman" w:eastAsia="Times New Roman" w:hAnsi="Times New Roman" w:cs="Times New Roman"/>
+                <w:sz w:val="20"/>
+                <w:szCs w:val="20"/>
+                <w:lang w:eastAsia="fr-FR"/>
+              </w:rPr>
+              <w:t>Date (</w:t>
+            </w:r>
+            <w:proofErr w:type="spellStart"/>
+            <w:r>
+              <w:rPr>
+                <w:rFonts w:ascii="Times New Roman" w:eastAsia="Times New Roman" w:hAnsi="Times New Roman" w:cs="Times New Roman"/>
+                <w:sz w:val="20"/>
+                <w:szCs w:val="20"/>
+                <w:lang w:eastAsia="fr-FR"/>
+              </w:rPr>
+              <w:t>jj</w:t>
+            </w:r>
+            <w:proofErr w:type="spellEnd"/>
+            <w:r>
+              <w:rPr>
+                <w:rFonts w:ascii="Times New Roman" w:eastAsia="Times New Roman" w:hAnsi="Times New Roman" w:cs="Times New Roman"/>
+                <w:sz w:val="20"/>
+                <w:szCs w:val="20"/>
+                <w:lang w:eastAsia="fr-FR"/>
+              </w:rPr>
+              <w:t>-mm-</w:t>
+            </w:r>
+            <w:proofErr w:type="spellStart"/>
+            <w:r>
+              <w:rPr>
+                <w:rFonts w:ascii="Times New Roman" w:eastAsia="Times New Roman" w:hAnsi="Times New Roman" w:cs="Times New Roman"/>
+                <w:sz w:val="20"/>
+                <w:szCs w:val="20"/>
+                <w:lang w:eastAsia="fr-FR"/>
+              </w:rPr>
+              <w:t>aaaa</w:t>
+            </w:r>
+            <w:proofErr w:type="spellEnd"/>
+            <w:r>
+              <w:rPr>
+                <w:rFonts w:ascii="Times New Roman" w:eastAsia="Times New Roman" w:hAnsi="Times New Roman" w:cs="Times New Roman"/>
+                <w:sz w:val="20"/>
+                <w:szCs w:val="20"/>
+                <w:lang w:eastAsia="fr-FR"/>
+              </w:rPr>
+              <w:t>)</w:t>
+            </w:r>
+          </w:p>
+        </w:tc>
+        <w:tc>
+          <w:tcPr>
+            <w:tcW w:w="1416" w:type="dxa"/>
+            <w:gridSpan w:val="2"/>
+            <w:hideMark/>
+          </w:tcPr>
+          <w:p>
+            <w:pPr>
+              <w:spacing w:before="100" w:beforeAutospacing="1" w:after="119" w:line="238" w:lineRule="atLeast"/>
+              <w:rPr>
+                <w:rFonts w:ascii="Times New Roman" w:eastAsia="Times New Roman" w:hAnsi="Times New Roman" w:cs="Times New Roman"/>
+                <w:sz w:val="20"/>
+                <w:szCs w:val="20"/>
+                <w:lang w:eastAsia="fr-FR"/>
+              </w:rPr>
+            </w:pPr>
+            <w:r>
+              <w:rPr>
+                <w:rFonts w:ascii="Times New Roman" w:eastAsia="Times New Roman" w:hAnsi="Times New Roman" w:cs="Times New Roman"/>
+                <w:sz w:val="20"/>
+                <w:szCs w:val="20"/>
+                <w:lang w:eastAsia="fr-FR"/>
+              </w:rPr>
+              <w:t>V0.0</w:t>
+            </w:r>
+          </w:p>
+        </w:tc>
+        <w:tc>
+          <w:tcPr>
+            <w:tcW w:w="3456" w:type="dxa"/>
+            <w:gridSpan w:val="2"/>
+            <w:hideMark/>
+          </w:tcPr>
+          <w:p>
+            <w:pPr>
+              <w:spacing w:before="100" w:beforeAutospacing="1" w:after="119" w:line="238" w:lineRule="atLeast"/>
+              <w:rPr>
+                <w:rFonts w:ascii="Times New Roman" w:eastAsia="Times New Roman" w:hAnsi="Times New Roman" w:cs="Times New Roman"/>
+                <w:sz w:val="20"/>
+                <w:szCs w:val="20"/>
+                <w:lang w:eastAsia="fr-FR"/>
+              </w:rPr>
+            </w:pPr>
+            <w:r>
+              <w:rPr>
+                <w:rFonts w:ascii="Times New Roman" w:eastAsia="Times New Roman" w:hAnsi="Times New Roman" w:cs="Times New Roman"/>
+                <w:sz w:val="20"/>
+                <w:szCs w:val="20"/>
+                <w:lang w:eastAsia="fr-FR"/>
+              </w:rPr>
+              <w:t>Description de la révision</w:t>
+            </w:r>
+          </w:p>
+        </w:tc>
+        <w:tc>
+          <w:tcPr>
+            <w:tcW w:w="2816" w:type="dxa"/>
+            <w:gridSpan w:val="3"/>
+            <w:hideMark/>
+          </w:tcPr>
+          <w:p>
+            <w:pPr>
+              <w:spacing w:before="100" w:beforeAutospacing="1" w:after="119" w:line="238" w:lineRule="atLeast"/>
+              <w:rPr>
+                <w:rFonts w:ascii="Times New Roman" w:eastAsia="Times New Roman" w:hAnsi="Times New Roman" w:cs="Times New Roman"/>
+                <w:sz w:val="20"/>
+                <w:szCs w:val="20"/>
+                <w:lang w:eastAsia="fr-FR"/>
+              </w:rPr>
+            </w:pPr>
+            <w:r>
+              <w:rPr>
+                <w:rFonts w:ascii="Times New Roman" w:eastAsia="Times New Roman" w:hAnsi="Times New Roman" w:cs="Times New Roman"/>
+                <w:sz w:val="20"/>
+                <w:szCs w:val="20"/>
+                <w:lang w:eastAsia="fr-FR"/>
+              </w:rPr>
+              <w:t>Auteur(s)</w:t>
+            </w:r>
+          </w:p>
+        </w:tc>
+      </w:tr>
+    </w:tbl>
+    <w:p>
+      <w:pPr>
         <w:pStyle w:val="Titre1"/>
         <w:rPr>
           <w:rFonts w:asciiTheme="majorHAnsi" w:hAnsiTheme="majorHAnsi"/>
@@ -10149,6 +11630,26 @@
           <w:szCs w:val="28"/>
         </w:rPr>
       </w:pPr>
+      <w:r>
+        <w:rPr>
+          <w:rFonts w:asciiTheme="majorHAnsi" w:hAnsiTheme="majorHAnsi"/>
+          <w:sz w:val="28"/>
+          <w:szCs w:val="28"/>
+        </w:rPr>
+        <w:t>7. Diagramme de classe UML</w:t>
+      </w:r>
+    </w:p>
+    <w:p>
+      <w:pPr>
+        <w:pStyle w:val="Titre1"/>
+        <w:rPr>
+          <w:rFonts w:asciiTheme="majorHAnsi" w:hAnsiTheme="majorHAnsi"/>
+          <w:sz w:val="28"/>
+          <w:szCs w:val="28"/>
+        </w:rPr>
+      </w:pPr>
+      <w:bookmarkStart w:id="3" w:name="__RefHeading___Toc272400451"/>
+      <w:bookmarkEnd w:id="3"/>
       <w:r>
         <w:rPr>
           <w:rFonts w:asciiTheme="majorHAnsi" w:hAnsiTheme="majorHAnsi"/>
@@ -10156,26 +11657,6 @@
           <w:szCs w:val="28"/>
         </w:rPr>
         <w:lastRenderedPageBreak/>
-        <w:t>7. Diagramme de classe UML</w:t>
-      </w:r>
-    </w:p>
-    <w:p>
-      <w:pPr>
-        <w:pStyle w:val="Titre1"/>
-        <w:rPr>
-          <w:rFonts w:asciiTheme="majorHAnsi" w:hAnsiTheme="majorHAnsi"/>
-          <w:sz w:val="28"/>
-          <w:szCs w:val="28"/>
-        </w:rPr>
-      </w:pPr>
-      <w:bookmarkStart w:id="2" w:name="__RefHeading___Toc272400451"/>
-      <w:bookmarkEnd w:id="2"/>
-      <w:r>
-        <w:rPr>
-          <w:rFonts w:asciiTheme="majorHAnsi" w:hAnsiTheme="majorHAnsi"/>
-          <w:sz w:val="28"/>
-          <w:szCs w:val="28"/>
-        </w:rPr>
         <w:t xml:space="preserve">8. Modèle conceptuel des données </w:t>
       </w:r>
     </w:p>
@@ -10206,8 +11687,8 @@
           <w:szCs w:val="26"/>
         </w:rPr>
       </w:pPr>
-      <w:bookmarkStart w:id="3" w:name="__RefHeading___Toc272400453"/>
-      <w:bookmarkEnd w:id="3"/>
+      <w:bookmarkStart w:id="4" w:name="__RefHeading___Toc272400453"/>
+      <w:bookmarkEnd w:id="4"/>
       <w:r>
         <w:rPr>
           <w:rFonts w:asciiTheme="majorHAnsi" w:hAnsiTheme="majorHAnsi"/>
@@ -10226,8 +11707,6 @@
           <w:szCs w:val="24"/>
         </w:rPr>
       </w:pPr>
-      <w:bookmarkStart w:id="4" w:name="_GoBack"/>
-      <w:bookmarkEnd w:id="4"/>
       <w:r>
         <w:rPr>
           <w:rFonts w:asciiTheme="majorHAnsi" w:hAnsiTheme="majorHAnsi"/>
@@ -11470,6 +12949,119 @@
     </w:lvl>
   </w:abstractNum>
   <w:abstractNum w:abstractNumId="10">
+    <w:nsid w:val="35E602BD"/>
+    <w:multiLevelType w:val="multilevel"/>
+    <w:tmpl w:val="B3D8E78E"/>
+    <w:lvl w:ilvl="0">
+      <w:start w:val="1"/>
+      <w:numFmt w:val="decimal"/>
+      <w:lvlText w:val="%1."/>
+      <w:lvlJc w:val="left"/>
+      <w:pPr>
+        <w:tabs>
+          <w:tab w:val="num" w:pos="720"/>
+        </w:tabs>
+        <w:ind w:left="720" w:hanging="360"/>
+      </w:pPr>
+    </w:lvl>
+    <w:lvl w:ilvl="1" w:tentative="1">
+      <w:start w:val="1"/>
+      <w:numFmt w:val="decimal"/>
+      <w:lvlText w:val="%2."/>
+      <w:lvlJc w:val="left"/>
+      <w:pPr>
+        <w:tabs>
+          <w:tab w:val="num" w:pos="1440"/>
+        </w:tabs>
+        <w:ind w:left="1440" w:hanging="360"/>
+      </w:pPr>
+    </w:lvl>
+    <w:lvl w:ilvl="2" w:tentative="1">
+      <w:start w:val="1"/>
+      <w:numFmt w:val="decimal"/>
+      <w:lvlText w:val="%3."/>
+      <w:lvlJc w:val="left"/>
+      <w:pPr>
+        <w:tabs>
+          <w:tab w:val="num" w:pos="2160"/>
+        </w:tabs>
+        <w:ind w:left="2160" w:hanging="360"/>
+      </w:pPr>
+    </w:lvl>
+    <w:lvl w:ilvl="3" w:tentative="1">
+      <w:start w:val="1"/>
+      <w:numFmt w:val="decimal"/>
+      <w:lvlText w:val="%4."/>
+      <w:lvlJc w:val="left"/>
+      <w:pPr>
+        <w:tabs>
+          <w:tab w:val="num" w:pos="2880"/>
+        </w:tabs>
+        <w:ind w:left="2880" w:hanging="360"/>
+      </w:pPr>
+    </w:lvl>
+    <w:lvl w:ilvl="4" w:tentative="1">
+      <w:start w:val="1"/>
+      <w:numFmt w:val="decimal"/>
+      <w:lvlText w:val="%5."/>
+      <w:lvlJc w:val="left"/>
+      <w:pPr>
+        <w:tabs>
+          <w:tab w:val="num" w:pos="3600"/>
+        </w:tabs>
+        <w:ind w:left="3600" w:hanging="360"/>
+      </w:pPr>
+    </w:lvl>
+    <w:lvl w:ilvl="5" w:tentative="1">
+      <w:start w:val="1"/>
+      <w:numFmt w:val="decimal"/>
+      <w:lvlText w:val="%6."/>
+      <w:lvlJc w:val="left"/>
+      <w:pPr>
+        <w:tabs>
+          <w:tab w:val="num" w:pos="4320"/>
+        </w:tabs>
+        <w:ind w:left="4320" w:hanging="360"/>
+      </w:pPr>
+    </w:lvl>
+    <w:lvl w:ilvl="6" w:tentative="1">
+      <w:start w:val="1"/>
+      <w:numFmt w:val="decimal"/>
+      <w:lvlText w:val="%7."/>
+      <w:lvlJc w:val="left"/>
+      <w:pPr>
+        <w:tabs>
+          <w:tab w:val="num" w:pos="5040"/>
+        </w:tabs>
+        <w:ind w:left="5040" w:hanging="360"/>
+      </w:pPr>
+    </w:lvl>
+    <w:lvl w:ilvl="7" w:tentative="1">
+      <w:start w:val="1"/>
+      <w:numFmt w:val="decimal"/>
+      <w:lvlText w:val="%8."/>
+      <w:lvlJc w:val="left"/>
+      <w:pPr>
+        <w:tabs>
+          <w:tab w:val="num" w:pos="5760"/>
+        </w:tabs>
+        <w:ind w:left="5760" w:hanging="360"/>
+      </w:pPr>
+    </w:lvl>
+    <w:lvl w:ilvl="8" w:tentative="1">
+      <w:start w:val="1"/>
+      <w:numFmt w:val="decimal"/>
+      <w:lvlText w:val="%9."/>
+      <w:lvlJc w:val="left"/>
+      <w:pPr>
+        <w:tabs>
+          <w:tab w:val="num" w:pos="6480"/>
+        </w:tabs>
+        <w:ind w:left="6480" w:hanging="360"/>
+      </w:pPr>
+    </w:lvl>
+  </w:abstractNum>
+  <w:abstractNum w:abstractNumId="11">
     <w:nsid w:val="37F321FB"/>
     <w:multiLevelType w:val="multilevel"/>
     <w:tmpl w:val="B3D8E78E"/>
@@ -11582,7 +13174,7 @@
       </w:pPr>
     </w:lvl>
   </w:abstractNum>
-  <w:abstractNum w:abstractNumId="11">
+  <w:abstractNum w:abstractNumId="12">
     <w:nsid w:val="3C042764"/>
     <w:multiLevelType w:val="multilevel"/>
     <w:tmpl w:val="BD141CB2"/>
@@ -11695,7 +13287,7 @@
       </w:pPr>
     </w:lvl>
   </w:abstractNum>
-  <w:abstractNum w:abstractNumId="12">
+  <w:abstractNum w:abstractNumId="13">
     <w:nsid w:val="3DEF429C"/>
     <w:multiLevelType w:val="multilevel"/>
     <w:tmpl w:val="19E01EDA"/>
@@ -11808,7 +13400,120 @@
       </w:pPr>
     </w:lvl>
   </w:abstractNum>
-  <w:abstractNum w:abstractNumId="13">
+  <w:abstractNum w:abstractNumId="14">
+    <w:nsid w:val="4A73582E"/>
+    <w:multiLevelType w:val="multilevel"/>
+    <w:tmpl w:val="B3D8E78E"/>
+    <w:lvl w:ilvl="0">
+      <w:start w:val="1"/>
+      <w:numFmt w:val="decimal"/>
+      <w:lvlText w:val="%1."/>
+      <w:lvlJc w:val="left"/>
+      <w:pPr>
+        <w:tabs>
+          <w:tab w:val="num" w:pos="720"/>
+        </w:tabs>
+        <w:ind w:left="720" w:hanging="360"/>
+      </w:pPr>
+    </w:lvl>
+    <w:lvl w:ilvl="1" w:tentative="1">
+      <w:start w:val="1"/>
+      <w:numFmt w:val="decimal"/>
+      <w:lvlText w:val="%2."/>
+      <w:lvlJc w:val="left"/>
+      <w:pPr>
+        <w:tabs>
+          <w:tab w:val="num" w:pos="1440"/>
+        </w:tabs>
+        <w:ind w:left="1440" w:hanging="360"/>
+      </w:pPr>
+    </w:lvl>
+    <w:lvl w:ilvl="2" w:tentative="1">
+      <w:start w:val="1"/>
+      <w:numFmt w:val="decimal"/>
+      <w:lvlText w:val="%3."/>
+      <w:lvlJc w:val="left"/>
+      <w:pPr>
+        <w:tabs>
+          <w:tab w:val="num" w:pos="2160"/>
+        </w:tabs>
+        <w:ind w:left="2160" w:hanging="360"/>
+      </w:pPr>
+    </w:lvl>
+    <w:lvl w:ilvl="3" w:tentative="1">
+      <w:start w:val="1"/>
+      <w:numFmt w:val="decimal"/>
+      <w:lvlText w:val="%4."/>
+      <w:lvlJc w:val="left"/>
+      <w:pPr>
+        <w:tabs>
+          <w:tab w:val="num" w:pos="2880"/>
+        </w:tabs>
+        <w:ind w:left="2880" w:hanging="360"/>
+      </w:pPr>
+    </w:lvl>
+    <w:lvl w:ilvl="4" w:tentative="1">
+      <w:start w:val="1"/>
+      <w:numFmt w:val="decimal"/>
+      <w:lvlText w:val="%5."/>
+      <w:lvlJc w:val="left"/>
+      <w:pPr>
+        <w:tabs>
+          <w:tab w:val="num" w:pos="3600"/>
+        </w:tabs>
+        <w:ind w:left="3600" w:hanging="360"/>
+      </w:pPr>
+    </w:lvl>
+    <w:lvl w:ilvl="5" w:tentative="1">
+      <w:start w:val="1"/>
+      <w:numFmt w:val="decimal"/>
+      <w:lvlText w:val="%6."/>
+      <w:lvlJc w:val="left"/>
+      <w:pPr>
+        <w:tabs>
+          <w:tab w:val="num" w:pos="4320"/>
+        </w:tabs>
+        <w:ind w:left="4320" w:hanging="360"/>
+      </w:pPr>
+    </w:lvl>
+    <w:lvl w:ilvl="6" w:tentative="1">
+      <w:start w:val="1"/>
+      <w:numFmt w:val="decimal"/>
+      <w:lvlText w:val="%7."/>
+      <w:lvlJc w:val="left"/>
+      <w:pPr>
+        <w:tabs>
+          <w:tab w:val="num" w:pos="5040"/>
+        </w:tabs>
+        <w:ind w:left="5040" w:hanging="360"/>
+      </w:pPr>
+    </w:lvl>
+    <w:lvl w:ilvl="7" w:tentative="1">
+      <w:start w:val="1"/>
+      <w:numFmt w:val="decimal"/>
+      <w:lvlText w:val="%8."/>
+      <w:lvlJc w:val="left"/>
+      <w:pPr>
+        <w:tabs>
+          <w:tab w:val="num" w:pos="5760"/>
+        </w:tabs>
+        <w:ind w:left="5760" w:hanging="360"/>
+      </w:pPr>
+    </w:lvl>
+    <w:lvl w:ilvl="8" w:tentative="1">
+      <w:start w:val="1"/>
+      <w:numFmt w:val="decimal"/>
+      <w:lvlText w:val="%9."/>
+      <w:lvlJc w:val="left"/>
+      <w:pPr>
+        <w:tabs>
+          <w:tab w:val="num" w:pos="6480"/>
+        </w:tabs>
+        <w:ind w:left="6480" w:hanging="360"/>
+      </w:pPr>
+    </w:lvl>
+  </w:abstractNum>
+  <w:abstractNum w:abstractNumId="15">
     <w:nsid w:val="4E721F8D"/>
     <w:multiLevelType w:val="multilevel"/>
     <w:tmpl w:val="4B5A11E0"/>
@@ -11921,7 +13626,7 @@
       </w:pPr>
     </w:lvl>
   </w:abstractNum>
-  <w:abstractNum w:abstractNumId="14">
+  <w:abstractNum w:abstractNumId="16">
     <w:nsid w:val="51700EB9"/>
     <w:multiLevelType w:val="multilevel"/>
     <w:tmpl w:val="EDA45BCE"/>
@@ -12034,7 +13739,7 @@
       </w:pPr>
     </w:lvl>
   </w:abstractNum>
-  <w:abstractNum w:abstractNumId="15">
+  <w:abstractNum w:abstractNumId="17">
     <w:nsid w:val="557C43E8"/>
     <w:multiLevelType w:val="multilevel"/>
     <w:tmpl w:val="B3D8E78E"/>
@@ -12147,7 +13852,7 @@
       </w:pPr>
     </w:lvl>
   </w:abstractNum>
-  <w:abstractNum w:abstractNumId="16">
+  <w:abstractNum w:abstractNumId="18">
     <w:nsid w:val="57D67F6E"/>
     <w:multiLevelType w:val="multilevel"/>
     <w:tmpl w:val="B3D8E78E"/>
@@ -12260,7 +13965,7 @@
       </w:pPr>
     </w:lvl>
   </w:abstractNum>
-  <w:abstractNum w:abstractNumId="17">
+  <w:abstractNum w:abstractNumId="19">
     <w:nsid w:val="587841B6"/>
     <w:multiLevelType w:val="hybridMultilevel"/>
     <w:tmpl w:val="264A3FFC"/>
@@ -12373,7 +14078,7 @@
       </w:rPr>
     </w:lvl>
   </w:abstractNum>
-  <w:abstractNum w:abstractNumId="18">
+  <w:abstractNum w:abstractNumId="20">
     <w:nsid w:val="5A217DA6"/>
     <w:multiLevelType w:val="multilevel"/>
     <w:tmpl w:val="44DAE72A"/>
@@ -12486,7 +14191,120 @@
       </w:pPr>
     </w:lvl>
   </w:abstractNum>
-  <w:abstractNum w:abstractNumId="19">
+  <w:abstractNum w:abstractNumId="21">
+    <w:nsid w:val="678B1F7E"/>
+    <w:multiLevelType w:val="multilevel"/>
+    <w:tmpl w:val="B3D8E78E"/>
+    <w:lvl w:ilvl="0">
+      <w:start w:val="1"/>
+      <w:numFmt w:val="decimal"/>
+      <w:lvlText w:val="%1."/>
+      <w:lvlJc w:val="left"/>
+      <w:pPr>
+        <w:tabs>
+          <w:tab w:val="num" w:pos="720"/>
+        </w:tabs>
+        <w:ind w:left="720" w:hanging="360"/>
+      </w:pPr>
+    </w:lvl>
+    <w:lvl w:ilvl="1" w:tentative="1">
+      <w:start w:val="1"/>
+      <w:numFmt w:val="decimal"/>
+      <w:lvlText w:val="%2."/>
+      <w:lvlJc w:val="left"/>
+      <w:pPr>
+        <w:tabs>
+          <w:tab w:val="num" w:pos="1440"/>
+        </w:tabs>
+        <w:ind w:left="1440" w:hanging="360"/>
+      </w:pPr>
+    </w:lvl>
+    <w:lvl w:ilvl="2" w:tentative="1">
+      <w:start w:val="1"/>
+      <w:numFmt w:val="decimal"/>
+      <w:lvlText w:val="%3."/>
+      <w:lvlJc w:val="left"/>
+      <w:pPr>
+        <w:tabs>
+          <w:tab w:val="num" w:pos="2160"/>
+        </w:tabs>
+        <w:ind w:left="2160" w:hanging="360"/>
+      </w:pPr>
+    </w:lvl>
+    <w:lvl w:ilvl="3" w:tentative="1">
+      <w:start w:val="1"/>
+      <w:numFmt w:val="decimal"/>
+      <w:lvlText w:val="%4."/>
+      <w:lvlJc w:val="left"/>
+      <w:pPr>
+        <w:tabs>
+          <w:tab w:val="num" w:pos="2880"/>
+        </w:tabs>
+        <w:ind w:left="2880" w:hanging="360"/>
+      </w:pPr>
+    </w:lvl>
+    <w:lvl w:ilvl="4" w:tentative="1">
+      <w:start w:val="1"/>
+      <w:numFmt w:val="decimal"/>
+      <w:lvlText w:val="%5."/>
+      <w:lvlJc w:val="left"/>
+      <w:pPr>
+        <w:tabs>
+          <w:tab w:val="num" w:pos="3600"/>
+        </w:tabs>
+        <w:ind w:left="3600" w:hanging="360"/>
+      </w:pPr>
+    </w:lvl>
+    <w:lvl w:ilvl="5" w:tentative="1">
+      <w:start w:val="1"/>
+      <w:numFmt w:val="decimal"/>
+      <w:lvlText w:val="%6."/>
+      <w:lvlJc w:val="left"/>
+      <w:pPr>
+        <w:tabs>
+          <w:tab w:val="num" w:pos="4320"/>
+        </w:tabs>
+        <w:ind w:left="4320" w:hanging="360"/>
+      </w:pPr>
+    </w:lvl>
+    <w:lvl w:ilvl="6" w:tentative="1">
+      <w:start w:val="1"/>
+      <w:numFmt w:val="decimal"/>
+      <w:lvlText w:val="%7."/>
+      <w:lvlJc w:val="left"/>
+      <w:pPr>
+        <w:tabs>
+          <w:tab w:val="num" w:pos="5040"/>
+        </w:tabs>
+        <w:ind w:left="5040" w:hanging="360"/>
+      </w:pPr>
+    </w:lvl>
+    <w:lvl w:ilvl="7" w:tentative="1">
+      <w:start w:val="1"/>
+      <w:numFmt w:val="decimal"/>
+      <w:lvlText w:val="%8."/>
+      <w:lvlJc w:val="left"/>
+      <w:pPr>
+        <w:tabs>
+          <w:tab w:val="num" w:pos="5760"/>
+        </w:tabs>
+        <w:ind w:left="5760" w:hanging="360"/>
+      </w:pPr>
+    </w:lvl>
+    <w:lvl w:ilvl="8" w:tentative="1">
+      <w:start w:val="1"/>
+      <w:numFmt w:val="decimal"/>
+      <w:lvlText w:val="%9."/>
+      <w:lvlJc w:val="left"/>
+      <w:pPr>
+        <w:tabs>
+          <w:tab w:val="num" w:pos="6480"/>
+        </w:tabs>
+        <w:ind w:left="6480" w:hanging="360"/>
+      </w:pPr>
+    </w:lvl>
+  </w:abstractNum>
+  <w:abstractNum w:abstractNumId="22">
     <w:nsid w:val="6A476F72"/>
     <w:multiLevelType w:val="multilevel"/>
     <w:tmpl w:val="B3D8E78E"/>
@@ -12599,7 +14417,7 @@
       </w:pPr>
     </w:lvl>
   </w:abstractNum>
-  <w:abstractNum w:abstractNumId="20">
+  <w:abstractNum w:abstractNumId="23">
     <w:nsid w:val="73294E3D"/>
     <w:multiLevelType w:val="multilevel"/>
     <w:tmpl w:val="7F06A480"/>
@@ -12712,7 +14530,7 @@
       </w:pPr>
     </w:lvl>
   </w:abstractNum>
-  <w:abstractNum w:abstractNumId="21">
+  <w:abstractNum w:abstractNumId="24">
     <w:nsid w:val="77F66D80"/>
     <w:multiLevelType w:val="multilevel"/>
     <w:tmpl w:val="48122AEC"/>
@@ -12825,7 +14643,7 @@
       </w:pPr>
     </w:lvl>
   </w:abstractNum>
-  <w:abstractNum w:abstractNumId="22">
+  <w:abstractNum w:abstractNumId="25">
     <w:nsid w:val="7C6A4C9B"/>
     <w:multiLevelType w:val="multilevel"/>
     <w:tmpl w:val="22185ED0"/>
@@ -12942,13 +14760,13 @@
     <w:abstractNumId w:val="7"/>
   </w:num>
   <w:num w:numId="2">
-    <w:abstractNumId w:val="17"/>
+    <w:abstractNumId w:val="19"/>
   </w:num>
   <w:num w:numId="3">
-    <w:abstractNumId w:val="12"/>
+    <w:abstractNumId w:val="13"/>
   </w:num>
   <w:num w:numId="4">
-    <w:abstractNumId w:val="20"/>
+    <w:abstractNumId w:val="23"/>
   </w:num>
   <w:num w:numId="5">
     <w:abstractNumId w:val="4"/>
@@ -12957,19 +14775,19 @@
     <w:abstractNumId w:val="0"/>
   </w:num>
   <w:num w:numId="7">
-    <w:abstractNumId w:val="13"/>
+    <w:abstractNumId w:val="15"/>
   </w:num>
   <w:num w:numId="8">
     <w:abstractNumId w:val="2"/>
   </w:num>
   <w:num w:numId="9">
-    <w:abstractNumId w:val="14"/>
+    <w:abstractNumId w:val="16"/>
   </w:num>
   <w:num w:numId="10">
     <w:abstractNumId w:val="9"/>
   </w:num>
   <w:num w:numId="11">
-    <w:abstractNumId w:val="21"/>
+    <w:abstractNumId w:val="24"/>
   </w:num>
   <w:num w:numId="12">
     <w:abstractNumId w:val="5"/>
@@ -12978,16 +14796,16 @@
     <w:abstractNumId w:val="8"/>
   </w:num>
   <w:num w:numId="14">
-    <w:abstractNumId w:val="11"/>
+    <w:abstractNumId w:val="12"/>
   </w:num>
   <w:num w:numId="15">
-    <w:abstractNumId w:val="15"/>
+    <w:abstractNumId w:val="17"/>
   </w:num>
   <w:num w:numId="16">
-    <w:abstractNumId w:val="18"/>
+    <w:abstractNumId w:val="20"/>
   </w:num>
   <w:num w:numId="17">
-    <w:abstractNumId w:val="22"/>
+    <w:abstractNumId w:val="25"/>
   </w:num>
   <w:num w:numId="18">
     <w:abstractNumId w:val="6"/>
@@ -12999,12 +14817,21 @@
     <w:abstractNumId w:val="1"/>
   </w:num>
   <w:num w:numId="21">
-    <w:abstractNumId w:val="16"/>
+    <w:abstractNumId w:val="18"/>
   </w:num>
   <w:num w:numId="22">
-    <w:abstractNumId w:val="19"/>
+    <w:abstractNumId w:val="22"/>
   </w:num>
   <w:num w:numId="23">
+    <w:abstractNumId w:val="11"/>
+  </w:num>
+  <w:num w:numId="24">
+    <w:abstractNumId w:val="21"/>
+  </w:num>
+  <w:num w:numId="25">
+    <w:abstractNumId w:val="14"/>
+  </w:num>
+  <w:num w:numId="26">
     <w:abstractNumId w:val="10"/>
   </w:num>
 </w:numbering>

</xml_diff>